<commit_message>
Inserção das referências de ETL e ELT e a conclusão
</commit_message>
<xml_diff>
--- a/TCC/Modelo TCC Original - cópia.docx
+++ b/TCC/Modelo TCC Original - cópia.docx
@@ -7778,7 +7778,23 @@
           <w:rFonts w:ascii="Arial" w:hAnsi="Arial" w:cs="Arial"/>
           <w:color w:val="000000"/>
         </w:rPr>
-        <w:t xml:space="preserve"> (RAJ; BOSCH; OLSSON; WANG, 2020)</w:t>
+        <w:t xml:space="preserve"> (</w:t>
+      </w:r>
+      <w:bookmarkStart w:id="6" w:name="_Hlk137294736"/>
+      <w:r>
+        <w:rPr>
+          <w:rFonts w:ascii="Arial" w:hAnsi="Arial" w:cs="Arial"/>
+          <w:color w:val="000000"/>
+        </w:rPr>
+        <w:t>RAJ; BOSCH; OLSSON; WANG, 2020</w:t>
+      </w:r>
+      <w:bookmarkEnd w:id="6"/>
+      <w:r>
+        <w:rPr>
+          <w:rFonts w:ascii="Arial" w:hAnsi="Arial" w:cs="Arial"/>
+          <w:color w:val="000000"/>
+        </w:rPr>
+        <w:t>)</w:t>
       </w:r>
       <w:r>
         <w:rPr>
@@ -7885,7 +7901,25 @@
           <w:color w:val="222222"/>
           <w:shd w:val="clear" w:color="auto" w:fill="FFFFFF"/>
         </w:rPr>
-        <w:t>, podendo consumir até 70% dos recursos necessários para implementação. Pois todo o processo desde a coleta de dados, transformação até o carregamento, é um processo duradouro, complexo e crítico, sendo a transformação a etapa que consome mais tempo (TAVARES, 2013).</w:t>
+        <w:t>, podendo consumir até 70% dos recursos necessários para implementação. Pois todo o processo desde a coleta de dados, transformação até o carregamento, é um processo duradouro, complexo e crítico, sendo a transformação a etapa que consome mais tempo (</w:t>
+      </w:r>
+      <w:bookmarkStart w:id="7" w:name="_Hlk137294743"/>
+      <w:r>
+        <w:rPr>
+          <w:rFonts w:ascii="Arial" w:hAnsi="Arial" w:cs="Arial"/>
+          <w:color w:val="222222"/>
+          <w:shd w:val="clear" w:color="auto" w:fill="FFFFFF"/>
+        </w:rPr>
+        <w:t>TAVARES, 2013</w:t>
+      </w:r>
+      <w:bookmarkEnd w:id="7"/>
+      <w:r>
+        <w:rPr>
+          <w:rFonts w:ascii="Arial" w:hAnsi="Arial" w:cs="Arial"/>
+          <w:color w:val="222222"/>
+          <w:shd w:val="clear" w:color="auto" w:fill="FFFFFF"/>
+        </w:rPr>
+        <w:t>).</w:t>
       </w:r>
     </w:p>
     <w:p>
@@ -7907,7 +7941,7 @@
           <w:color w:val="000000"/>
         </w:rPr>
       </w:pPr>
-      <w:bookmarkStart w:id="6" w:name="_Hlk132143154"/>
+      <w:bookmarkStart w:id="8" w:name="_Hlk132143154"/>
       <w:r>
         <w:rPr>
           <w:rFonts w:ascii="Arial" w:hAnsi="Arial" w:cs="Arial"/>
@@ -7915,7 +7949,7 @@
         </w:rPr>
         <w:t>2.4.1 Processo de ETL</w:t>
       </w:r>
-      <w:bookmarkEnd w:id="6"/>
+      <w:bookmarkEnd w:id="8"/>
     </w:p>
     <w:p>
       <w:pPr>
@@ -7952,6 +7986,7 @@
         </w:rPr>
         <w:t>(</w:t>
       </w:r>
+      <w:bookmarkStart w:id="9" w:name="_Hlk137294752"/>
       <w:r>
         <w:rPr>
           <w:rFonts w:ascii="Arial" w:hAnsi="Arial" w:cs="Arial"/>
@@ -7976,6 +8011,7 @@
         </w:rPr>
         <w:t>16</w:t>
       </w:r>
+      <w:bookmarkEnd w:id="9"/>
       <w:r>
         <w:rPr>
           <w:rFonts w:ascii="Arial" w:hAnsi="Arial" w:cs="Arial"/>
@@ -8156,7 +8192,7 @@
           <w:rFonts w:ascii="Arial" w:hAnsi="Arial" w:cs="Arial"/>
         </w:rPr>
       </w:pPr>
-      <w:bookmarkStart w:id="7" w:name="_Hlk132143161"/>
+      <w:bookmarkStart w:id="10" w:name="_Hlk132143161"/>
       <w:r>
         <w:rPr>
           <w:rFonts w:ascii="Arial" w:hAnsi="Arial" w:cs="Arial"/>
@@ -8172,7 +8208,7 @@
         <w:t>Como funciona a extração de dados</w:t>
       </w:r>
     </w:p>
-    <w:bookmarkEnd w:id="7"/>
+    <w:bookmarkEnd w:id="10"/>
     <w:p>
       <w:pPr>
         <w:pStyle w:val="NormalWeb"/>
@@ -8227,15 +8263,7 @@
           <w:color w:val="222222"/>
           <w:shd w:val="clear" w:color="auto" w:fill="FFFFFF"/>
         </w:rPr>
-        <w:t xml:space="preserve">; </w:t>
-      </w:r>
-      <w:r>
-        <w:rPr>
-          <w:rFonts w:ascii="Arial" w:hAnsi="Arial" w:cs="Arial"/>
-          <w:color w:val="222222"/>
-          <w:shd w:val="clear" w:color="auto" w:fill="FFFFFF"/>
-        </w:rPr>
-        <w:t>TIWARI,</w:t>
+        <w:t>; TIWARI,</w:t>
       </w:r>
       <w:r>
         <w:rPr>
@@ -8377,7 +8405,7 @@
           <w:rFonts w:ascii="Arial" w:hAnsi="Arial" w:cs="Arial"/>
         </w:rPr>
       </w:pPr>
-      <w:bookmarkStart w:id="8" w:name="_Hlk132143166"/>
+      <w:bookmarkStart w:id="11" w:name="_Hlk132143166"/>
       <w:r>
         <w:rPr>
           <w:rFonts w:ascii="Arial" w:hAnsi="Arial" w:cs="Arial"/>
@@ -8393,7 +8421,7 @@
         <w:t>Como funciona a transformação de dados</w:t>
       </w:r>
     </w:p>
-    <w:bookmarkEnd w:id="8"/>
+    <w:bookmarkEnd w:id="11"/>
     <w:p>
       <w:pPr>
         <w:pStyle w:val="NormalWeb"/>
@@ -8760,7 +8788,7 @@
           <w:rFonts w:ascii="Arial" w:hAnsi="Arial" w:cs="Arial"/>
         </w:rPr>
       </w:pPr>
-      <w:bookmarkStart w:id="9" w:name="_Hlk132143172"/>
+      <w:bookmarkStart w:id="12" w:name="_Hlk132143172"/>
       <w:r>
         <w:rPr>
           <w:rFonts w:ascii="Arial" w:hAnsi="Arial" w:cs="Arial"/>
@@ -8776,7 +8804,7 @@
         <w:t>Como funciona o carregamento de dados</w:t>
       </w:r>
     </w:p>
-    <w:bookmarkEnd w:id="9"/>
+    <w:bookmarkEnd w:id="12"/>
     <w:p>
       <w:pPr>
         <w:pStyle w:val="NormalWeb"/>
@@ -9240,14 +9268,14 @@
           <w:rFonts w:ascii="Arial" w:hAnsi="Arial" w:cs="Arial"/>
           <w:color w:val="000000"/>
         </w:rPr>
-        <w:t>M</w:t>
-      </w:r>
-      <w:r>
-        <w:rPr>
-          <w:rFonts w:ascii="Arial" w:hAnsi="Arial" w:cs="Arial"/>
-          <w:color w:val="000000"/>
-        </w:rPr>
-        <w:t>ICROSOFT,</w:t>
+        <w:t>ZVONAREV; GUDILIN; LYCHAGIN; GORYACHKIN</w:t>
+      </w:r>
+      <w:r>
+        <w:rPr>
+          <w:rFonts w:ascii="Arial" w:hAnsi="Arial" w:cs="Arial"/>
+          <w:color w:val="000000"/>
+        </w:rPr>
+        <w:t>,</w:t>
       </w:r>
       <w:r>
         <w:rPr>
@@ -9447,7 +9475,7 @@
           <w:szCs w:val="24"/>
         </w:rPr>
       </w:pPr>
-      <w:bookmarkStart w:id="10" w:name="_Hlk132143181"/>
+      <w:bookmarkStart w:id="13" w:name="_Hlk132143181"/>
       <w:r>
         <w:rPr>
           <w:rFonts w:ascii="Arial" w:hAnsi="Arial" w:cs="Arial"/>
@@ -9457,7 +9485,7 @@
         </w:rPr>
         <w:t>2.5.1 Processo de ELT</w:t>
       </w:r>
-      <w:bookmarkEnd w:id="10"/>
+      <w:bookmarkEnd w:id="13"/>
     </w:p>
     <w:p>
       <w:pPr>
@@ -9477,141 +9505,84 @@
           <w:sz w:val="24"/>
           <w:szCs w:val="24"/>
         </w:rPr>
-        <w:t>P</w:t>
-      </w:r>
-      <w:r>
-        <w:rPr>
-          <w:rFonts w:ascii="Arial" w:hAnsi="Arial" w:cs="Arial"/>
-          <w:sz w:val="24"/>
-          <w:szCs w:val="24"/>
-        </w:rPr>
-        <w:t>rocesso mais ágil para o carregamento e o processamento de dados. A sua principal vantagem é que ele permite um processamento de dados mais rápido, pois esses dados são carregados no sistema de destino antes de serem transformados</w:t>
-      </w:r>
-      <w:r>
-        <w:rPr>
-          <w:rFonts w:ascii="Arial" w:hAnsi="Arial" w:cs="Arial"/>
-          <w:sz w:val="24"/>
-          <w:szCs w:val="24"/>
-        </w:rPr>
-        <w:t xml:space="preserve"> </w:t>
-      </w:r>
-      <w:r>
-        <w:rPr>
-          <w:rFonts w:ascii="Arial" w:hAnsi="Arial" w:cs="Arial"/>
-          <w:sz w:val="24"/>
-          <w:szCs w:val="24"/>
-        </w:rPr>
-        <w:t>(BLASI, 2020).</w:t>
-      </w:r>
-    </w:p>
-    <w:p>
-      <w:pPr>
-        <w:spacing w:after="0" w:line="360" w:lineRule="auto"/>
-        <w:ind w:firstLine="360"/>
-        <w:jc w:val="both"/>
-        <w:rPr>
-          <w:rFonts w:ascii="Arial" w:eastAsia="Times New Roman" w:hAnsi="Arial" w:cs="Arial"/>
-          <w:color w:val="222222"/>
-          <w:sz w:val="24"/>
-          <w:szCs w:val="24"/>
-        </w:rPr>
-      </w:pPr>
-      <w:r>
-        <w:rPr>
-          <w:rFonts w:ascii="Arial" w:hAnsi="Arial" w:cs="Arial"/>
-          <w:color w:val="000000"/>
-          <w:sz w:val="24"/>
-          <w:szCs w:val="24"/>
-        </w:rPr>
-        <w:t xml:space="preserve">De acordo com </w:t>
-      </w:r>
-      <w:r>
-        <w:rPr>
-          <w:rFonts w:ascii="Arial" w:eastAsia="Times New Roman" w:hAnsi="Arial" w:cs="Arial"/>
-          <w:color w:val="222222"/>
-          <w:sz w:val="24"/>
-          <w:szCs w:val="24"/>
-        </w:rPr>
-        <w:t>Blasi (2020):</w:t>
-      </w:r>
-    </w:p>
-    <w:p>
-      <w:pPr>
-        <w:pStyle w:val="NormalWeb"/>
-        <w:numPr>
-          <w:ilvl w:val="0"/>
-          <w:numId w:val="36"/>
-        </w:numPr>
-        <w:spacing w:before="0" w:beforeAutospacing="0" w:after="0" w:afterAutospacing="0" w:line="360" w:lineRule="auto"/>
-        <w:jc w:val="both"/>
-        <w:textAlignment w:val="baseline"/>
-        <w:rPr>
-          <w:rFonts w:ascii="Arial" w:hAnsi="Arial" w:cs="Arial"/>
-          <w:color w:val="000000"/>
-        </w:rPr>
-      </w:pPr>
-      <w:r>
-        <w:rPr>
-          <w:rFonts w:ascii="Arial" w:hAnsi="Arial" w:cs="Arial"/>
-          <w:color w:val="000000"/>
-        </w:rPr>
-        <w:t xml:space="preserve">Extração: </w:t>
-      </w:r>
-      <w:r>
-        <w:rPr>
-          <w:rFonts w:ascii="Arial" w:hAnsi="Arial" w:cs="Arial"/>
-          <w:color w:val="000000"/>
-        </w:rPr>
-        <w:t>F</w:t>
-      </w:r>
-      <w:r>
-        <w:rPr>
-          <w:rFonts w:ascii="Arial" w:hAnsi="Arial" w:cs="Arial"/>
-          <w:color w:val="000000"/>
-        </w:rPr>
-        <w:t>az extração de dados brutos de diversas fontes para a integração em um repositório de dados único</w:t>
-      </w:r>
-      <w:r>
-        <w:rPr>
-          <w:rFonts w:ascii="Arial" w:hAnsi="Arial" w:cs="Arial"/>
-          <w:color w:val="000000"/>
-        </w:rPr>
-        <w:t xml:space="preserve"> (BLASI, 2020)</w:t>
-      </w:r>
-      <w:r>
-        <w:rPr>
-          <w:rFonts w:ascii="Arial" w:hAnsi="Arial" w:cs="Arial"/>
-          <w:color w:val="000000"/>
+        <w:t>Processo mais ágil para o carregamento e o processamento de dados. A sua principal vantagem é que ele permite um processamento de dados mais rápido, pois esses dados são carregados no sistema de destino antes de serem transformados</w:t>
+      </w:r>
+      <w:r>
+        <w:rPr>
+          <w:rFonts w:ascii="Arial" w:hAnsi="Arial" w:cs="Arial"/>
+          <w:sz w:val="24"/>
+          <w:szCs w:val="24"/>
+        </w:rPr>
+        <w:t>. Assim como no ETL o ELT possui três fases de execução</w:t>
+      </w:r>
+      <w:r>
+        <w:rPr>
+          <w:rFonts w:ascii="Arial" w:hAnsi="Arial" w:cs="Arial"/>
+          <w:sz w:val="24"/>
+          <w:szCs w:val="24"/>
+        </w:rPr>
+        <w:t xml:space="preserve">. </w:t>
+      </w:r>
+      <w:r>
+        <w:rPr>
+          <w:rFonts w:ascii="Arial" w:hAnsi="Arial" w:cs="Arial"/>
+          <w:color w:val="000000"/>
+          <w:sz w:val="24"/>
+          <w:szCs w:val="24"/>
+        </w:rPr>
+        <w:t>Extração</w:t>
+      </w:r>
+      <w:r>
+        <w:rPr>
+          <w:rFonts w:ascii="Arial" w:hAnsi="Arial" w:cs="Arial"/>
+          <w:color w:val="000000"/>
+          <w:sz w:val="24"/>
+          <w:szCs w:val="24"/>
+        </w:rPr>
+        <w:t>, que f</w:t>
+      </w:r>
+      <w:r>
+        <w:rPr>
+          <w:rFonts w:ascii="Arial" w:hAnsi="Arial" w:cs="Arial"/>
+          <w:color w:val="000000"/>
+          <w:sz w:val="24"/>
+          <w:szCs w:val="24"/>
+        </w:rPr>
+        <w:t xml:space="preserve">az </w:t>
+      </w:r>
+      <w:r>
+        <w:rPr>
+          <w:rFonts w:ascii="Arial" w:hAnsi="Arial" w:cs="Arial"/>
+          <w:color w:val="000000"/>
+          <w:sz w:val="24"/>
+          <w:szCs w:val="24"/>
+        </w:rPr>
+        <w:t>a captura</w:t>
+      </w:r>
+      <w:r>
+        <w:rPr>
+          <w:rFonts w:ascii="Arial" w:hAnsi="Arial" w:cs="Arial"/>
+          <w:color w:val="000000"/>
+          <w:sz w:val="24"/>
+          <w:szCs w:val="24"/>
+        </w:rPr>
+        <w:t xml:space="preserve"> de dados brutos de diversas fontes para a integração em um repositório de dados único</w:t>
+      </w:r>
+      <w:r>
+        <w:rPr>
+          <w:rFonts w:ascii="Arial" w:hAnsi="Arial" w:cs="Arial"/>
+          <w:color w:val="000000"/>
+          <w:sz w:val="24"/>
+          <w:szCs w:val="24"/>
         </w:rPr>
         <w:t>.</w:t>
       </w:r>
-    </w:p>
-    <w:p>
-      <w:pPr>
-        <w:pStyle w:val="NormalWeb"/>
-        <w:numPr>
-          <w:ilvl w:val="0"/>
-          <w:numId w:val="36"/>
-        </w:numPr>
-        <w:spacing w:before="0" w:beforeAutospacing="0" w:after="0" w:afterAutospacing="0" w:line="360" w:lineRule="auto"/>
-        <w:jc w:val="both"/>
-        <w:textAlignment w:val="baseline"/>
-        <w:rPr>
-          <w:rFonts w:ascii="Arial" w:hAnsi="Arial" w:cs="Arial"/>
-          <w:color w:val="000000"/>
-        </w:rPr>
-      </w:pPr>
-      <w:r>
-        <w:rPr>
-          <w:rFonts w:ascii="Arial" w:hAnsi="Arial" w:cs="Arial"/>
-          <w:color w:val="000000"/>
-        </w:rPr>
-        <w:t>Carregamento:</w:t>
-      </w:r>
-      <w:r>
-        <w:rPr>
-          <w:rFonts w:ascii="Arial" w:hAnsi="Arial" w:cs="Arial"/>
-          <w:color w:val="000000"/>
+      <w:r>
+        <w:rPr>
+          <w:rFonts w:ascii="Arial" w:hAnsi="Arial" w:cs="Arial"/>
+          <w:color w:val="000000"/>
+          <w:sz w:val="24"/>
+          <w:szCs w:val="24"/>
         </w:rPr>
         <w:t xml:space="preserve"> O </w:t>
       </w:r>
@@ -9619,6 +9590,8 @@
         <w:rPr>
           <w:rFonts w:ascii="Arial" w:hAnsi="Arial" w:cs="Arial"/>
           <w:color w:val="000000"/>
+          <w:sz w:val="24"/>
+          <w:szCs w:val="24"/>
         </w:rPr>
         <w:t xml:space="preserve">carregamento dos dados coletados em um </w:t>
       </w:r>
@@ -9628,6 +9601,8 @@
           <w:i/>
           <w:iCs/>
           <w:color w:val="000000"/>
+          <w:sz w:val="24"/>
+          <w:szCs w:val="24"/>
         </w:rPr>
         <w:t>D</w:t>
       </w:r>
@@ -9637,6 +9612,8 @@
           <w:i/>
           <w:iCs/>
           <w:color w:val="000000"/>
+          <w:sz w:val="24"/>
+          <w:szCs w:val="24"/>
         </w:rPr>
         <w:t>ata Warehouse</w:t>
       </w:r>
@@ -9644,6 +9621,8 @@
         <w:rPr>
           <w:rFonts w:ascii="Arial" w:hAnsi="Arial" w:cs="Arial"/>
           <w:color w:val="000000"/>
+          <w:sz w:val="24"/>
+          <w:szCs w:val="24"/>
         </w:rPr>
         <w:t xml:space="preserve"> ou repositório de dados</w:t>
       </w:r>
@@ -9651,39 +9630,19 @@
         <w:rPr>
           <w:rFonts w:ascii="Arial" w:hAnsi="Arial" w:cs="Arial"/>
           <w:color w:val="000000"/>
-        </w:rPr>
-        <w:t xml:space="preserve"> (BLASI, 2020)</w:t>
-      </w:r>
-      <w:r>
-        <w:rPr>
-          <w:rFonts w:ascii="Arial" w:hAnsi="Arial" w:cs="Arial"/>
-          <w:color w:val="000000"/>
-        </w:rPr>
-        <w:t>.</w:t>
-      </w:r>
-    </w:p>
-    <w:p>
-      <w:pPr>
-        <w:pStyle w:val="NormalWeb"/>
-        <w:numPr>
-          <w:ilvl w:val="0"/>
-          <w:numId w:val="36"/>
-        </w:numPr>
-        <w:spacing w:before="0" w:beforeAutospacing="0" w:after="0" w:afterAutospacing="0" w:line="360" w:lineRule="auto"/>
-        <w:jc w:val="both"/>
-        <w:textAlignment w:val="baseline"/>
-        <w:rPr>
-          <w:rFonts w:ascii="Arial" w:hAnsi="Arial" w:cs="Arial"/>
-          <w:color w:val="000000"/>
-        </w:rPr>
-      </w:pPr>
-      <w:r>
-        <w:rPr>
-          <w:rFonts w:ascii="Arial" w:hAnsi="Arial" w:cs="Arial"/>
-          <w:color w:val="000000"/>
-        </w:rPr>
-        <w:lastRenderedPageBreak/>
-        <w:t xml:space="preserve">Transformação: Na transformação dos dados brutos em dados modelados dentro de um </w:t>
+          <w:sz w:val="24"/>
+          <w:szCs w:val="24"/>
+        </w:rPr>
+        <w:t>. A t</w:t>
+      </w:r>
+      <w:r>
+        <w:rPr>
+          <w:rFonts w:ascii="Arial" w:hAnsi="Arial" w:cs="Arial"/>
+          <w:color w:val="000000"/>
+          <w:sz w:val="24"/>
+          <w:szCs w:val="24"/>
+        </w:rPr>
+        <w:t xml:space="preserve">ransformação dos dados brutos em dados modelados dentro de um </w:t>
       </w:r>
       <w:r>
         <w:rPr>
@@ -9691,6 +9650,8 @@
           <w:i/>
           <w:iCs/>
           <w:color w:val="000000"/>
+          <w:sz w:val="24"/>
+          <w:szCs w:val="24"/>
         </w:rPr>
         <w:t>D</w:t>
       </w:r>
@@ -9700,6 +9661,8 @@
           <w:i/>
           <w:iCs/>
           <w:color w:val="000000"/>
+          <w:sz w:val="24"/>
+          <w:szCs w:val="24"/>
         </w:rPr>
         <w:t>ata Warehouse</w:t>
       </w:r>
@@ -9707,6 +9670,8 @@
         <w:rPr>
           <w:rFonts w:ascii="Arial" w:hAnsi="Arial" w:cs="Arial"/>
           <w:color w:val="000000"/>
+          <w:sz w:val="24"/>
+          <w:szCs w:val="24"/>
         </w:rPr>
         <w:t xml:space="preserve"> para a aplicação de </w:t>
       </w:r>
@@ -9716,6 +9681,8 @@
           <w:i/>
           <w:iCs/>
           <w:color w:val="000000"/>
+          <w:sz w:val="24"/>
+          <w:szCs w:val="24"/>
         </w:rPr>
         <w:t>B</w:t>
       </w:r>
@@ -9725,6 +9692,8 @@
           <w:i/>
           <w:iCs/>
           <w:color w:val="000000"/>
+          <w:sz w:val="24"/>
+          <w:szCs w:val="24"/>
         </w:rPr>
         <w:t xml:space="preserve">usiness </w:t>
       </w:r>
@@ -9734,6 +9703,8 @@
           <w:i/>
           <w:iCs/>
           <w:color w:val="000000"/>
+          <w:sz w:val="24"/>
+          <w:szCs w:val="24"/>
         </w:rPr>
         <w:t>I</w:t>
       </w:r>
@@ -9743,6 +9714,8 @@
           <w:i/>
           <w:iCs/>
           <w:color w:val="000000"/>
+          <w:sz w:val="24"/>
+          <w:szCs w:val="24"/>
         </w:rPr>
         <w:t>ntelligence</w:t>
       </w:r>
@@ -9750,6 +9723,8 @@
         <w:rPr>
           <w:rFonts w:ascii="Arial" w:hAnsi="Arial" w:cs="Arial"/>
           <w:color w:val="000000"/>
+          <w:sz w:val="24"/>
+          <w:szCs w:val="24"/>
         </w:rPr>
         <w:t xml:space="preserve">, análise de dados e </w:t>
       </w:r>
@@ -9759,6 +9734,8 @@
           <w:i/>
           <w:iCs/>
           <w:color w:val="000000"/>
+          <w:sz w:val="24"/>
+          <w:szCs w:val="24"/>
         </w:rPr>
         <w:t>advanced analytics</w:t>
       </w:r>
@@ -9766,8 +9743,36 @@
         <w:rPr>
           <w:rFonts w:ascii="Arial" w:hAnsi="Arial" w:cs="Arial"/>
           <w:color w:val="000000"/>
-        </w:rPr>
-        <w:t>.  </w:t>
+          <w:sz w:val="24"/>
+          <w:szCs w:val="24"/>
+        </w:rPr>
+        <w:t> </w:t>
+      </w:r>
+      <w:r>
+        <w:rPr>
+          <w:rFonts w:ascii="Arial" w:hAnsi="Arial" w:cs="Arial"/>
+          <w:sz w:val="24"/>
+          <w:szCs w:val="24"/>
+        </w:rPr>
+        <w:t>(</w:t>
+      </w:r>
+      <w:bookmarkStart w:id="14" w:name="_Hlk137294781"/>
+      <w:r>
+        <w:rPr>
+          <w:rFonts w:ascii="Arial" w:hAnsi="Arial" w:cs="Arial"/>
+          <w:sz w:val="24"/>
+          <w:szCs w:val="24"/>
+        </w:rPr>
+        <w:t>SINGHAL; AGGARWAL, 2022</w:t>
+      </w:r>
+      <w:bookmarkEnd w:id="14"/>
+      <w:r>
+        <w:rPr>
+          <w:rFonts w:ascii="Arial" w:hAnsi="Arial" w:cs="Arial"/>
+          <w:sz w:val="24"/>
+          <w:szCs w:val="24"/>
+        </w:rPr>
+        <w:t>).</w:t>
       </w:r>
     </w:p>
     <w:p>
@@ -9801,6 +9806,7 @@
           <w:sz w:val="24"/>
           <w:szCs w:val="24"/>
         </w:rPr>
+        <w:lastRenderedPageBreak/>
         <w:t>3</w:t>
       </w:r>
       <w:r>
@@ -9831,56 +9837,77 @@
           <w:sz w:val="24"/>
           <w:szCs w:val="24"/>
         </w:rPr>
-        <w:t>O ETL se tornou uma parte essencial nos processos de inteligência de negócios, possibilitando assim que dados brutos de diferentes fontes sejam integrados em um único local, para que sejam extraídas as informações necessárias para o negócio. Ao contrário do ETL o ELT, os dados serão integrados primeiramente para que depois sejam convertidos, reduzindo consideravelmente o tempo de carregamento e sendo assim um método mais eficiente em termos de recursos (FÁTIMA, 2020).</w:t>
-      </w:r>
-      <w:r>
-        <w:rPr>
-          <w:rFonts w:ascii="Arial" w:hAnsi="Arial" w:cs="Arial"/>
-          <w:sz w:val="24"/>
-          <w:szCs w:val="24"/>
-        </w:rPr>
-        <w:t xml:space="preserve"> Conforme figura 6.</w:t>
+        <w:t>O ETL se tornou uma parte essencial nos processos de inteligência de negócios, possibilitando assim que dados brutos de diferentes fontes sejam integrados em um único local, para que sejam extraídas as informações necessárias para o negócio. Ao contrário do ETL o ELT, os dados serão integrados primeiramente para que depois sejam convertidos, reduzindo consideravelmente o tempo de carregamento e sendo assim um método mais eficiente em termos de recursos</w:t>
+      </w:r>
+      <w:r>
+        <w:rPr>
+          <w:rFonts w:ascii="Arial" w:hAnsi="Arial" w:cs="Arial"/>
+          <w:sz w:val="24"/>
+          <w:szCs w:val="24"/>
+        </w:rPr>
+        <w:t>.</w:t>
+      </w:r>
+      <w:r>
+        <w:rPr>
+          <w:rFonts w:ascii="Arial" w:hAnsi="Arial" w:cs="Arial"/>
+          <w:sz w:val="24"/>
+          <w:szCs w:val="24"/>
+        </w:rPr>
+        <w:t xml:space="preserve"> </w:t>
+      </w:r>
+      <w:r>
+        <w:rPr>
+          <w:rFonts w:ascii="Arial" w:hAnsi="Arial" w:cs="Arial"/>
+          <w:sz w:val="24"/>
+          <w:szCs w:val="24"/>
+        </w:rPr>
+        <w:t xml:space="preserve">Conforme observado na figura 6. </w:t>
+      </w:r>
+      <w:r>
+        <w:rPr>
+          <w:rFonts w:ascii="Arial" w:hAnsi="Arial" w:cs="Arial"/>
+          <w:sz w:val="24"/>
+          <w:szCs w:val="24"/>
+        </w:rPr>
+        <w:t xml:space="preserve">O ELT possuí muitos benefícios em relação a escalabilidade e em relação ao processamento e armazenamento em nuvem, cada abordagem oferece vantagens e desvantagens a serem consideradas. A velocidade do ELT, que vai oferecer a possibilidade de carregamento e transformação simultâneos, é um fator predominante em seu favor, se você precisar carregar e analisar </w:t>
+      </w:r>
+      <w:r>
+        <w:rPr>
+          <w:rFonts w:ascii="Arial" w:hAnsi="Arial" w:cs="Arial"/>
+          <w:sz w:val="24"/>
+          <w:szCs w:val="24"/>
+        </w:rPr>
+        <w:t>grandes</w:t>
+      </w:r>
+      <w:r>
+        <w:rPr>
+          <w:rFonts w:ascii="Arial" w:hAnsi="Arial" w:cs="Arial"/>
+          <w:sz w:val="24"/>
+          <w:szCs w:val="24"/>
+        </w:rPr>
+        <w:t xml:space="preserve"> quantidades de dados mantendo os dados brutos para futuras análises. Se esse os dados coletados e armazenados, são de um modelo específico que suas fontes raramente possam variar, o ETL será uma melhor opção </w:t>
+      </w:r>
+      <w:r>
+        <w:rPr>
+          <w:rFonts w:ascii="Arial" w:hAnsi="Arial" w:cs="Arial"/>
+          <w:sz w:val="24"/>
+          <w:szCs w:val="24"/>
+        </w:rPr>
+        <w:t>(SINGHAL; AGGARWAL, 2022)</w:t>
+      </w:r>
+      <w:r>
+        <w:rPr>
+          <w:rFonts w:ascii="Arial" w:hAnsi="Arial" w:cs="Arial"/>
+          <w:sz w:val="24"/>
+          <w:szCs w:val="24"/>
+        </w:rPr>
+        <w:t>.</w:t>
       </w:r>
     </w:p>
     <w:p>
       <w:pPr>
         <w:spacing w:after="0" w:line="360" w:lineRule="auto"/>
         <w:ind w:firstLine="720"/>
-        <w:jc w:val="both"/>
-        <w:rPr>
-          <w:rFonts w:ascii="Arial" w:hAnsi="Arial" w:cs="Arial"/>
-          <w:sz w:val="24"/>
-          <w:szCs w:val="24"/>
-        </w:rPr>
-      </w:pPr>
-      <w:r>
-        <w:rPr>
-          <w:rFonts w:ascii="Arial" w:hAnsi="Arial" w:cs="Arial"/>
-          <w:sz w:val="24"/>
-          <w:szCs w:val="24"/>
-        </w:rPr>
-        <w:t xml:space="preserve">O ELT possuí muitos benefícios em relação a escalabilidade e em relação ao processamento e armazenamento em nuvem, cada abordagem oferece vantagens e desvantagens a serem consideradas. A velocidade do ELT, que vai oferecer a possibilidade de carregamento e transformação simultâneos, é um fator predominante em seu favor, se você precisar carregar e analisar </w:t>
-      </w:r>
-      <w:r>
-        <w:rPr>
-          <w:rFonts w:ascii="Arial" w:hAnsi="Arial" w:cs="Arial"/>
-          <w:sz w:val="24"/>
-          <w:szCs w:val="24"/>
-        </w:rPr>
-        <w:t>grandes</w:t>
-      </w:r>
-      <w:r>
-        <w:rPr>
-          <w:rFonts w:ascii="Arial" w:hAnsi="Arial" w:cs="Arial"/>
-          <w:sz w:val="24"/>
-          <w:szCs w:val="24"/>
-        </w:rPr>
-        <w:t xml:space="preserve"> quantidades de dados mantendo os dados brutos para futuras análises. Se esse os dados coletados e armazenados, são de um modelo específico que suas fontes raramente possam variar, o ETL será uma melhor opção (SEGNER, 2023).</w:t>
-      </w:r>
-    </w:p>
-    <w:p>
-      <w:pPr>
-        <w:spacing w:after="0" w:line="360" w:lineRule="auto"/>
         <w:jc w:val="both"/>
         <w:rPr>
           <w:rFonts w:ascii="Arial" w:hAnsi="Arial" w:cs="Arial"/>
@@ -10036,6 +10063,46 @@
     <w:p>
       <w:pPr>
         <w:spacing w:after="0" w:line="360" w:lineRule="auto"/>
+        <w:rPr>
+          <w:rFonts w:ascii="Arial" w:hAnsi="Arial" w:cs="Arial"/>
+          <w:sz w:val="24"/>
+          <w:szCs w:val="24"/>
+        </w:rPr>
+      </w:pPr>
+    </w:p>
+    <w:p>
+      <w:pPr>
+        <w:spacing w:after="0" w:line="360" w:lineRule="auto"/>
+        <w:rPr>
+          <w:rFonts w:ascii="Arial" w:hAnsi="Arial" w:cs="Arial"/>
+          <w:sz w:val="24"/>
+          <w:szCs w:val="24"/>
+        </w:rPr>
+      </w:pPr>
+    </w:p>
+    <w:p>
+      <w:pPr>
+        <w:spacing w:after="0" w:line="360" w:lineRule="auto"/>
+        <w:rPr>
+          <w:rFonts w:ascii="Arial" w:hAnsi="Arial" w:cs="Arial"/>
+          <w:sz w:val="24"/>
+          <w:szCs w:val="24"/>
+        </w:rPr>
+      </w:pPr>
+    </w:p>
+    <w:p>
+      <w:pPr>
+        <w:spacing w:after="0" w:line="360" w:lineRule="auto"/>
+        <w:rPr>
+          <w:rFonts w:ascii="Arial" w:hAnsi="Arial" w:cs="Arial"/>
+          <w:sz w:val="24"/>
+          <w:szCs w:val="24"/>
+        </w:rPr>
+      </w:pPr>
+    </w:p>
+    <w:p>
+      <w:pPr>
+        <w:spacing w:after="0" w:line="360" w:lineRule="auto"/>
         <w:jc w:val="both"/>
         <w:rPr>
           <w:rFonts w:ascii="Arial" w:hAnsi="Arial" w:cs="Arial"/>
@@ -10064,187 +10131,174 @@
     <w:p>
       <w:pPr>
         <w:spacing w:after="0" w:line="360" w:lineRule="auto"/>
-        <w:jc w:val="both"/>
-        <w:rPr>
-          <w:rFonts w:ascii="Arial" w:hAnsi="Arial" w:cs="Arial"/>
-          <w:sz w:val="24"/>
-          <w:szCs w:val="24"/>
-        </w:rPr>
-      </w:pPr>
-      <w:r>
-        <w:rPr>
-          <w:rFonts w:ascii="Arial" w:hAnsi="Arial" w:cs="Arial"/>
-          <w:sz w:val="24"/>
-          <w:szCs w:val="24"/>
-        </w:rPr>
-        <w:t xml:space="preserve">As vantagens </w:t>
-      </w:r>
-      <w:r>
-        <w:rPr>
-          <w:rFonts w:ascii="Arial" w:hAnsi="Arial" w:cs="Arial"/>
-          <w:sz w:val="24"/>
-          <w:szCs w:val="24"/>
-        </w:rPr>
-        <w:t xml:space="preserve">do </w:t>
-      </w:r>
-      <w:r>
-        <w:rPr>
-          <w:rFonts w:ascii="Arial" w:hAnsi="Arial" w:cs="Arial"/>
-          <w:sz w:val="24"/>
-          <w:szCs w:val="24"/>
-        </w:rPr>
-        <w:t xml:space="preserve">uso do </w:t>
-      </w:r>
-      <w:r>
-        <w:rPr>
-          <w:rFonts w:ascii="Arial" w:hAnsi="Arial" w:cs="Arial"/>
-          <w:sz w:val="24"/>
-          <w:szCs w:val="24"/>
-        </w:rPr>
-        <w:t>ETL (FÁTIMA, 2020; PAUNCZ, 2021; IBM, 2021):</w:t>
-      </w:r>
-    </w:p>
-    <w:p>
-      <w:pPr>
-        <w:pStyle w:val="PargrafodaLista"/>
-        <w:numPr>
-          <w:ilvl w:val="0"/>
-          <w:numId w:val="10"/>
-        </w:numPr>
-        <w:spacing w:after="0" w:line="360" w:lineRule="auto"/>
-        <w:ind w:left="709"/>
-        <w:jc w:val="both"/>
-        <w:rPr>
-          <w:rFonts w:ascii="Arial" w:hAnsi="Arial" w:cs="Arial"/>
-          <w:sz w:val="24"/>
-          <w:szCs w:val="24"/>
-        </w:rPr>
-      </w:pPr>
-      <w:r>
-        <w:rPr>
-          <w:rFonts w:ascii="Arial" w:hAnsi="Arial" w:cs="Arial"/>
-          <w:sz w:val="24"/>
-          <w:szCs w:val="24"/>
-        </w:rPr>
-        <w:t>O ETL equilibra a capacidade e compartilhar o trabalho com o sistema de gerenciamento de banco de dados relacional (FÁTIMA, 2020).</w:t>
-      </w:r>
-    </w:p>
-    <w:p>
-      <w:pPr>
-        <w:pStyle w:val="PargrafodaLista"/>
-        <w:numPr>
-          <w:ilvl w:val="0"/>
-          <w:numId w:val="10"/>
-        </w:numPr>
-        <w:spacing w:after="0" w:line="360" w:lineRule="auto"/>
-        <w:ind w:left="709"/>
-        <w:jc w:val="both"/>
-        <w:rPr>
-          <w:rFonts w:ascii="Arial" w:hAnsi="Arial" w:cs="Arial"/>
-          <w:sz w:val="24"/>
-          <w:szCs w:val="24"/>
-        </w:rPr>
-      </w:pPr>
-      <w:r>
-        <w:rPr>
-          <w:rFonts w:ascii="Arial" w:hAnsi="Arial" w:cs="Arial"/>
-          <w:sz w:val="24"/>
-          <w:szCs w:val="24"/>
-        </w:rPr>
-        <w:t>Ao utilizar mapas de dados, o ETL executa operações mais complexas em um único diagrama de fluxo de dados (FÁTIMA, 2020).</w:t>
-      </w:r>
-    </w:p>
-    <w:p>
-      <w:pPr>
-        <w:pStyle w:val="PargrafodaLista"/>
-        <w:numPr>
-          <w:ilvl w:val="0"/>
-          <w:numId w:val="10"/>
-        </w:numPr>
-        <w:spacing w:after="0" w:line="360" w:lineRule="auto"/>
-        <w:ind w:left="709"/>
-        <w:jc w:val="both"/>
-        <w:rPr>
-          <w:rFonts w:ascii="Arial" w:hAnsi="Arial" w:cs="Arial"/>
-          <w:sz w:val="24"/>
-          <w:szCs w:val="24"/>
-        </w:rPr>
-      </w:pPr>
-      <w:r>
-        <w:rPr>
-          <w:rFonts w:ascii="Arial" w:hAnsi="Arial" w:cs="Arial"/>
-          <w:sz w:val="24"/>
-          <w:szCs w:val="24"/>
-        </w:rPr>
-        <w:t>Pode lidar com segregação e paralelismo (FÁTIMA, 2020).</w:t>
-      </w:r>
-    </w:p>
-    <w:p>
-      <w:pPr>
-        <w:pStyle w:val="PargrafodaLista"/>
-        <w:numPr>
-          <w:ilvl w:val="0"/>
-          <w:numId w:val="10"/>
-        </w:numPr>
-        <w:spacing w:after="0" w:line="360" w:lineRule="auto"/>
-        <w:ind w:left="709"/>
-        <w:jc w:val="both"/>
-        <w:rPr>
-          <w:rFonts w:ascii="Arial" w:hAnsi="Arial" w:cs="Arial"/>
-          <w:sz w:val="24"/>
-          <w:szCs w:val="24"/>
-        </w:rPr>
-      </w:pPr>
-      <w:r>
-        <w:rPr>
-          <w:rFonts w:ascii="Arial" w:hAnsi="Arial" w:cs="Arial"/>
-          <w:sz w:val="24"/>
-          <w:szCs w:val="24"/>
-        </w:rPr>
-        <w:t>Processa os dados transmitidas da origem e carrega no destino em lotes (FÁTIMA, 2020).</w:t>
-      </w:r>
-    </w:p>
-    <w:p>
-      <w:pPr>
-        <w:pStyle w:val="PargrafodaLista"/>
-        <w:numPr>
-          <w:ilvl w:val="0"/>
-          <w:numId w:val="10"/>
-        </w:numPr>
-        <w:spacing w:after="0" w:line="360" w:lineRule="auto"/>
-        <w:ind w:left="709"/>
-        <w:jc w:val="both"/>
-        <w:rPr>
-          <w:rFonts w:ascii="Arial" w:hAnsi="Arial" w:cs="Arial"/>
-          <w:sz w:val="24"/>
-          <w:szCs w:val="24"/>
-        </w:rPr>
-      </w:pPr>
-      <w:r>
-        <w:rPr>
-          <w:rFonts w:ascii="Arial" w:hAnsi="Arial" w:cs="Arial"/>
-          <w:sz w:val="24"/>
-          <w:szCs w:val="24"/>
-        </w:rPr>
-        <w:t>Preserva as plataformas de fonte de dados atuais sem se preocupar com a sincronização de dados (FÁTIMA, 2020).</w:t>
-      </w:r>
-    </w:p>
-    <w:p>
-      <w:pPr>
-        <w:pStyle w:val="PargrafodaLista"/>
-        <w:numPr>
-          <w:ilvl w:val="0"/>
-          <w:numId w:val="10"/>
-        </w:numPr>
-        <w:spacing w:after="0" w:line="360" w:lineRule="auto"/>
-        <w:ind w:left="709"/>
-        <w:jc w:val="both"/>
-        <w:rPr>
-          <w:rFonts w:ascii="Arial" w:hAnsi="Arial" w:cs="Arial"/>
-          <w:sz w:val="24"/>
-          <w:szCs w:val="24"/>
-        </w:rPr>
-      </w:pPr>
+        <w:ind w:firstLine="720"/>
+        <w:jc w:val="both"/>
+        <w:rPr>
+          <w:rFonts w:ascii="Arial" w:hAnsi="Arial" w:cs="Arial"/>
+          <w:sz w:val="24"/>
+          <w:szCs w:val="24"/>
+        </w:rPr>
+      </w:pPr>
+      <w:r>
+        <w:rPr>
+          <w:rFonts w:ascii="Arial" w:hAnsi="Arial" w:cs="Arial"/>
+          <w:sz w:val="24"/>
+          <w:szCs w:val="24"/>
+        </w:rPr>
+        <w:t>O ETL equilibra a capacidade e compartilhar o trabalho com o sistema de gerenciamento de banco de dados relacional.</w:t>
+      </w:r>
+      <w:r>
+        <w:rPr>
+          <w:rFonts w:ascii="Arial" w:hAnsi="Arial" w:cs="Arial"/>
+          <w:sz w:val="24"/>
+          <w:szCs w:val="24"/>
+        </w:rPr>
+        <w:t xml:space="preserve"> </w:t>
+      </w:r>
+      <w:r>
+        <w:rPr>
+          <w:rFonts w:ascii="Arial" w:hAnsi="Arial" w:cs="Arial"/>
+          <w:sz w:val="24"/>
+          <w:szCs w:val="24"/>
+        </w:rPr>
+        <w:t>Ao utilizar mapas de dados, o ETL executa operações mais complexas em um único diagrama de fluxo de dados.</w:t>
+      </w:r>
+      <w:r>
+        <w:rPr>
+          <w:rFonts w:ascii="Arial" w:hAnsi="Arial" w:cs="Arial"/>
+          <w:sz w:val="24"/>
+          <w:szCs w:val="24"/>
+        </w:rPr>
+        <w:t xml:space="preserve"> </w:t>
+      </w:r>
+      <w:r>
+        <w:rPr>
+          <w:rFonts w:ascii="Arial" w:hAnsi="Arial" w:cs="Arial"/>
+          <w:sz w:val="24"/>
+          <w:szCs w:val="24"/>
+        </w:rPr>
+        <w:t>Pode</w:t>
+      </w:r>
+      <w:r>
+        <w:rPr>
+          <w:rFonts w:ascii="Arial" w:hAnsi="Arial" w:cs="Arial"/>
+          <w:sz w:val="24"/>
+          <w:szCs w:val="24"/>
+        </w:rPr>
+        <w:t>ndo</w:t>
+      </w:r>
+      <w:r>
+        <w:rPr>
+          <w:rFonts w:ascii="Arial" w:hAnsi="Arial" w:cs="Arial"/>
+          <w:sz w:val="24"/>
+          <w:szCs w:val="24"/>
+        </w:rPr>
+        <w:t xml:space="preserve"> lidar com segregação e paralelismo.</w:t>
+      </w:r>
+      <w:r>
+        <w:rPr>
+          <w:rFonts w:ascii="Arial" w:hAnsi="Arial" w:cs="Arial"/>
+          <w:sz w:val="24"/>
+          <w:szCs w:val="24"/>
+        </w:rPr>
+        <w:t xml:space="preserve"> </w:t>
+      </w:r>
+      <w:r>
+        <w:rPr>
+          <w:rFonts w:ascii="Arial" w:hAnsi="Arial" w:cs="Arial"/>
+          <w:sz w:val="24"/>
+          <w:szCs w:val="24"/>
+        </w:rPr>
+        <w:t>Processa</w:t>
+      </w:r>
+      <w:r>
+        <w:rPr>
+          <w:rFonts w:ascii="Arial" w:hAnsi="Arial" w:cs="Arial"/>
+          <w:sz w:val="24"/>
+          <w:szCs w:val="24"/>
+        </w:rPr>
+        <w:t>mento em lote d</w:t>
+      </w:r>
+      <w:r>
+        <w:rPr>
+          <w:rFonts w:ascii="Arial" w:hAnsi="Arial" w:cs="Arial"/>
+          <w:sz w:val="24"/>
+          <w:szCs w:val="24"/>
+        </w:rPr>
+        <w:t>os dados transmitid</w:t>
+      </w:r>
+      <w:r>
+        <w:rPr>
+          <w:rFonts w:ascii="Arial" w:hAnsi="Arial" w:cs="Arial"/>
+          <w:sz w:val="24"/>
+          <w:szCs w:val="24"/>
+        </w:rPr>
+        <w:t>o</w:t>
+      </w:r>
+      <w:r>
+        <w:rPr>
+          <w:rFonts w:ascii="Arial" w:hAnsi="Arial" w:cs="Arial"/>
+          <w:sz w:val="24"/>
+          <w:szCs w:val="24"/>
+        </w:rPr>
+        <w:t>s da origem e carrega</w:t>
+      </w:r>
+      <w:r>
+        <w:rPr>
+          <w:rFonts w:ascii="Arial" w:hAnsi="Arial" w:cs="Arial"/>
+          <w:sz w:val="24"/>
+          <w:szCs w:val="24"/>
+        </w:rPr>
+        <w:t>ndo</w:t>
+      </w:r>
+      <w:r>
+        <w:rPr>
+          <w:rFonts w:ascii="Arial" w:hAnsi="Arial" w:cs="Arial"/>
+          <w:sz w:val="24"/>
+          <w:szCs w:val="24"/>
+        </w:rPr>
+        <w:t xml:space="preserve"> </w:t>
+      </w:r>
+      <w:r>
+        <w:rPr>
+          <w:rFonts w:ascii="Arial" w:hAnsi="Arial" w:cs="Arial"/>
+          <w:sz w:val="24"/>
+          <w:szCs w:val="24"/>
+        </w:rPr>
+        <w:t>no</w:t>
+      </w:r>
+      <w:r>
+        <w:rPr>
+          <w:rFonts w:ascii="Arial" w:hAnsi="Arial" w:cs="Arial"/>
+          <w:sz w:val="24"/>
+          <w:szCs w:val="24"/>
+        </w:rPr>
+        <w:t xml:space="preserve"> destino.</w:t>
+      </w:r>
+      <w:r>
+        <w:rPr>
+          <w:rFonts w:ascii="Arial" w:hAnsi="Arial" w:cs="Arial"/>
+          <w:sz w:val="24"/>
+          <w:szCs w:val="24"/>
+        </w:rPr>
+        <w:t xml:space="preserve"> </w:t>
+      </w:r>
+      <w:r>
+        <w:rPr>
+          <w:rFonts w:ascii="Arial" w:hAnsi="Arial" w:cs="Arial"/>
+          <w:sz w:val="24"/>
+          <w:szCs w:val="24"/>
+        </w:rPr>
+        <w:t>Preserva as plataformas de fonte de dados atuais sem se preocupar com a sincronização de dados</w:t>
+      </w:r>
+      <w:r>
+        <w:rPr>
+          <w:rFonts w:ascii="Arial" w:hAnsi="Arial" w:cs="Arial"/>
+          <w:sz w:val="24"/>
+          <w:szCs w:val="24"/>
+        </w:rPr>
+        <w:t xml:space="preserve">. </w:t>
+      </w:r>
       <w:r>
         <w:rPr>
           <w:rFonts w:ascii="Arial" w:hAnsi="Arial" w:cs="Arial"/>
@@ -10269,82 +10323,32 @@
           <w:sz w:val="24"/>
           <w:szCs w:val="24"/>
         </w:rPr>
+        <w:t xml:space="preserve"> (BI), o processamento das informações é realizado linha a linha, devido a isso ele possuí uma boa integração com sistemas de terceiros</w:t>
+      </w:r>
+      <w:r>
+        <w:rPr>
+          <w:rFonts w:ascii="Arial" w:hAnsi="Arial" w:cs="Arial"/>
+          <w:sz w:val="24"/>
+          <w:szCs w:val="24"/>
+        </w:rPr>
+        <w:t>.</w:t>
+      </w:r>
+      <w:r>
+        <w:rPr>
+          <w:rFonts w:ascii="Arial" w:hAnsi="Arial" w:cs="Arial"/>
+          <w:sz w:val="24"/>
+          <w:szCs w:val="24"/>
+        </w:rPr>
+        <w:t xml:space="preserve"> O ETL transfere apenas dados que já foram transformados, com isso pode haver uma economia nos custos de armazenamento armazenando apenas os dados necessários.</w:t>
+      </w:r>
+      <w:r>
+        <w:rPr>
+          <w:rFonts w:ascii="Arial" w:hAnsi="Arial" w:cs="Arial"/>
+          <w:sz w:val="24"/>
+          <w:szCs w:val="24"/>
+        </w:rPr>
         <w:t xml:space="preserve"> </w:t>
       </w:r>
-      <w:r>
-        <w:rPr>
-          <w:rFonts w:ascii="Arial" w:hAnsi="Arial" w:cs="Arial"/>
-          <w:sz w:val="24"/>
-          <w:szCs w:val="24"/>
-        </w:rPr>
-        <w:t>(</w:t>
-      </w:r>
-      <w:r>
-        <w:rPr>
-          <w:rFonts w:ascii="Arial" w:hAnsi="Arial" w:cs="Arial"/>
-          <w:sz w:val="24"/>
-          <w:szCs w:val="24"/>
-        </w:rPr>
-        <w:t>BI</w:t>
-      </w:r>
-      <w:r>
-        <w:rPr>
-          <w:rFonts w:ascii="Arial" w:hAnsi="Arial" w:cs="Arial"/>
-          <w:sz w:val="24"/>
-          <w:szCs w:val="24"/>
-        </w:rPr>
-        <w:t>)</w:t>
-      </w:r>
-      <w:r>
-        <w:rPr>
-          <w:rFonts w:ascii="Arial" w:hAnsi="Arial" w:cs="Arial"/>
-          <w:sz w:val="24"/>
-          <w:szCs w:val="24"/>
-        </w:rPr>
-        <w:t>, o processamento das informações é realizado linha a linha, devido a isso ele possuí uma boa integração com sistemas de terceiros (FÁTIMA, 2020).</w:t>
-      </w:r>
-    </w:p>
-    <w:p>
-      <w:pPr>
-        <w:pStyle w:val="PargrafodaLista"/>
-        <w:numPr>
-          <w:ilvl w:val="0"/>
-          <w:numId w:val="10"/>
-        </w:numPr>
-        <w:spacing w:after="0" w:line="360" w:lineRule="auto"/>
-        <w:ind w:left="709" w:hanging="338"/>
-        <w:jc w:val="both"/>
-        <w:rPr>
-          <w:rFonts w:ascii="Arial" w:hAnsi="Arial" w:cs="Arial"/>
-          <w:sz w:val="24"/>
-          <w:szCs w:val="24"/>
-        </w:rPr>
-      </w:pPr>
-      <w:r>
-        <w:rPr>
-          <w:rFonts w:ascii="Arial" w:hAnsi="Arial" w:cs="Arial"/>
-          <w:sz w:val="24"/>
-          <w:szCs w:val="24"/>
-        </w:rPr>
-        <w:t>O ETL transfere apenas dados que já foram transformados, com isso pode haver uma economia nos custos de armazenamento armazenando apenas os dados necessários (PAUNCZ, 2021).</w:t>
-      </w:r>
-    </w:p>
-    <w:p>
-      <w:pPr>
-        <w:pStyle w:val="PargrafodaLista"/>
-        <w:numPr>
-          <w:ilvl w:val="0"/>
-          <w:numId w:val="10"/>
-        </w:numPr>
-        <w:spacing w:after="0" w:line="360" w:lineRule="auto"/>
-        <w:ind w:left="709"/>
-        <w:jc w:val="both"/>
-        <w:rPr>
-          <w:rFonts w:ascii="Arial" w:hAnsi="Arial" w:cs="Arial"/>
-          <w:sz w:val="24"/>
-          <w:szCs w:val="24"/>
-        </w:rPr>
-      </w:pPr>
       <w:r>
         <w:rPr>
           <w:rFonts w:ascii="Arial" w:hAnsi="Arial" w:cs="Arial"/>
@@ -10369,32 +10373,191 @@
           <w:sz w:val="24"/>
           <w:szCs w:val="24"/>
         </w:rPr>
-        <w:t xml:space="preserve"> (IBM, 2021).</w:t>
-      </w:r>
-    </w:p>
-    <w:p>
-      <w:pPr>
-        <w:pStyle w:val="PargrafodaLista"/>
-        <w:numPr>
-          <w:ilvl w:val="0"/>
-          <w:numId w:val="10"/>
-        </w:numPr>
-        <w:spacing w:after="0" w:line="360" w:lineRule="auto"/>
-        <w:ind w:left="709"/>
-        <w:jc w:val="both"/>
-        <w:rPr>
-          <w:rFonts w:ascii="Arial" w:hAnsi="Arial" w:cs="Arial"/>
-          <w:sz w:val="24"/>
-          <w:szCs w:val="24"/>
-        </w:rPr>
-      </w:pPr>
-      <w:r>
-        <w:rPr>
-          <w:rFonts w:ascii="Arial" w:hAnsi="Arial" w:cs="Arial"/>
-          <w:sz w:val="24"/>
-          <w:szCs w:val="24"/>
-        </w:rPr>
-        <w:t>Segurança e conformidade na criptografia de dados confidenciais (IBM, 2021).</w:t>
+        <w:t xml:space="preserve">. </w:t>
+      </w:r>
+      <w:r>
+        <w:rPr>
+          <w:rFonts w:ascii="Arial" w:hAnsi="Arial" w:cs="Arial"/>
+          <w:sz w:val="24"/>
+          <w:szCs w:val="24"/>
+        </w:rPr>
+        <w:t>Segurança e conformidade na criptografia de dados confidenciais</w:t>
+      </w:r>
+      <w:r>
+        <w:rPr>
+          <w:rFonts w:ascii="Arial" w:hAnsi="Arial" w:cs="Arial"/>
+          <w:sz w:val="24"/>
+          <w:szCs w:val="24"/>
+        </w:rPr>
+        <w:t xml:space="preserve"> </w:t>
+      </w:r>
+      <w:r>
+        <w:rPr>
+          <w:rFonts w:ascii="Arial" w:hAnsi="Arial" w:cs="Arial"/>
+          <w:sz w:val="24"/>
+          <w:szCs w:val="24"/>
+        </w:rPr>
+        <w:t>(FÁTIMA, 2020; IBM, 2021</w:t>
+      </w:r>
+      <w:r>
+        <w:rPr>
+          <w:rFonts w:ascii="Arial" w:hAnsi="Arial" w:cs="Arial"/>
+          <w:sz w:val="24"/>
+          <w:szCs w:val="24"/>
+        </w:rPr>
+        <w:t xml:space="preserve">; </w:t>
+      </w:r>
+      <w:r>
+        <w:rPr>
+          <w:rFonts w:ascii="Arial" w:hAnsi="Arial" w:cs="Arial"/>
+          <w:color w:val="000000"/>
+          <w:sz w:val="24"/>
+          <w:szCs w:val="24"/>
+        </w:rPr>
+        <w:t>RAJ</w:t>
+      </w:r>
+      <w:r>
+        <w:rPr>
+          <w:rFonts w:ascii="Arial" w:hAnsi="Arial" w:cs="Arial"/>
+          <w:color w:val="000000"/>
+          <w:sz w:val="24"/>
+          <w:szCs w:val="24"/>
+        </w:rPr>
+        <w:t>,</w:t>
+      </w:r>
+      <w:r>
+        <w:rPr>
+          <w:rFonts w:ascii="Arial" w:hAnsi="Arial" w:cs="Arial"/>
+          <w:color w:val="000000"/>
+          <w:sz w:val="24"/>
+          <w:szCs w:val="24"/>
+        </w:rPr>
+        <w:t xml:space="preserve"> BOSCH</w:t>
+      </w:r>
+      <w:r>
+        <w:rPr>
+          <w:rFonts w:ascii="Arial" w:hAnsi="Arial" w:cs="Arial"/>
+          <w:color w:val="000000"/>
+          <w:sz w:val="24"/>
+          <w:szCs w:val="24"/>
+        </w:rPr>
+        <w:t>,</w:t>
+      </w:r>
+      <w:r>
+        <w:rPr>
+          <w:rFonts w:ascii="Arial" w:hAnsi="Arial" w:cs="Arial"/>
+          <w:color w:val="000000"/>
+          <w:sz w:val="24"/>
+          <w:szCs w:val="24"/>
+        </w:rPr>
+        <w:t xml:space="preserve"> OLSSON</w:t>
+      </w:r>
+      <w:r>
+        <w:rPr>
+          <w:rFonts w:ascii="Arial" w:hAnsi="Arial" w:cs="Arial"/>
+          <w:color w:val="000000"/>
+          <w:sz w:val="24"/>
+          <w:szCs w:val="24"/>
+        </w:rPr>
+        <w:t>,</w:t>
+      </w:r>
+      <w:r>
+        <w:rPr>
+          <w:rFonts w:ascii="Arial" w:hAnsi="Arial" w:cs="Arial"/>
+          <w:color w:val="000000"/>
+          <w:sz w:val="24"/>
+          <w:szCs w:val="24"/>
+        </w:rPr>
+        <w:t xml:space="preserve"> WANG, 2020</w:t>
+      </w:r>
+      <w:r>
+        <w:rPr>
+          <w:rFonts w:ascii="Arial" w:hAnsi="Arial" w:cs="Arial"/>
+          <w:color w:val="000000"/>
+          <w:sz w:val="24"/>
+          <w:szCs w:val="24"/>
+        </w:rPr>
+        <w:t>; T</w:t>
+      </w:r>
+      <w:r>
+        <w:rPr>
+          <w:rFonts w:ascii="Arial" w:hAnsi="Arial" w:cs="Arial"/>
+          <w:color w:val="222222"/>
+          <w:sz w:val="24"/>
+          <w:szCs w:val="24"/>
+          <w:shd w:val="clear" w:color="auto" w:fill="FFFFFF"/>
+        </w:rPr>
+        <w:t>AVARES, 2013</w:t>
+      </w:r>
+      <w:r>
+        <w:rPr>
+          <w:rFonts w:ascii="Arial" w:hAnsi="Arial" w:cs="Arial"/>
+          <w:color w:val="222222"/>
+          <w:sz w:val="24"/>
+          <w:szCs w:val="24"/>
+          <w:shd w:val="clear" w:color="auto" w:fill="FFFFFF"/>
+        </w:rPr>
+        <w:t xml:space="preserve">; </w:t>
+      </w:r>
+      <w:r>
+        <w:rPr>
+          <w:rFonts w:ascii="Arial" w:hAnsi="Arial" w:cs="Arial"/>
+          <w:color w:val="222222"/>
+          <w:sz w:val="24"/>
+          <w:szCs w:val="24"/>
+          <w:shd w:val="clear" w:color="auto" w:fill="FFFFFF"/>
+        </w:rPr>
+        <w:t>TIWARI, 2016</w:t>
+      </w:r>
+      <w:r>
+        <w:rPr>
+          <w:rFonts w:ascii="Arial" w:hAnsi="Arial" w:cs="Arial"/>
+          <w:color w:val="222222"/>
+          <w:sz w:val="24"/>
+          <w:szCs w:val="24"/>
+          <w:shd w:val="clear" w:color="auto" w:fill="FFFFFF"/>
+        </w:rPr>
+        <w:t>; S</w:t>
+      </w:r>
+      <w:r>
+        <w:rPr>
+          <w:rFonts w:ascii="Arial" w:hAnsi="Arial" w:cs="Arial"/>
+          <w:sz w:val="24"/>
+          <w:szCs w:val="24"/>
+        </w:rPr>
+        <w:t>INGHAL</w:t>
+      </w:r>
+      <w:r>
+        <w:rPr>
+          <w:rFonts w:ascii="Arial" w:hAnsi="Arial" w:cs="Arial"/>
+          <w:sz w:val="24"/>
+          <w:szCs w:val="24"/>
+        </w:rPr>
+        <w:t>,</w:t>
+      </w:r>
+      <w:r>
+        <w:rPr>
+          <w:rFonts w:ascii="Arial" w:hAnsi="Arial" w:cs="Arial"/>
+          <w:sz w:val="24"/>
+          <w:szCs w:val="24"/>
+        </w:rPr>
+        <w:t xml:space="preserve"> AGGARWAL, 2022</w:t>
+      </w:r>
+      <w:r>
+        <w:rPr>
+          <w:rFonts w:ascii="Arial" w:hAnsi="Arial" w:cs="Arial"/>
+          <w:sz w:val="24"/>
+          <w:szCs w:val="24"/>
+        </w:rPr>
+        <w:t>)</w:t>
+      </w:r>
+      <w:r>
+        <w:rPr>
+          <w:rFonts w:ascii="Arial" w:hAnsi="Arial" w:cs="Arial"/>
+          <w:sz w:val="24"/>
+          <w:szCs w:val="24"/>
+        </w:rPr>
+        <w:t>.</w:t>
       </w:r>
     </w:p>
     <w:p>
@@ -10438,30 +10601,7 @@
     <w:p>
       <w:pPr>
         <w:spacing w:after="0" w:line="360" w:lineRule="auto"/>
-        <w:jc w:val="both"/>
-        <w:rPr>
-          <w:rFonts w:ascii="Arial" w:hAnsi="Arial" w:cs="Arial"/>
-          <w:sz w:val="24"/>
-          <w:szCs w:val="24"/>
-        </w:rPr>
-      </w:pPr>
-      <w:r>
-        <w:rPr>
-          <w:rFonts w:ascii="Arial" w:hAnsi="Arial" w:cs="Arial"/>
-          <w:sz w:val="24"/>
-          <w:szCs w:val="24"/>
-        </w:rPr>
-        <w:t>Desvantagens do uso do ETL (FÁTIMA, 2020; IBM, 2021):</w:t>
-      </w:r>
-    </w:p>
-    <w:p>
-      <w:pPr>
-        <w:pStyle w:val="PargrafodaLista"/>
-        <w:numPr>
-          <w:ilvl w:val="0"/>
-          <w:numId w:val="14"/>
-        </w:numPr>
-        <w:spacing w:after="0" w:line="360" w:lineRule="auto"/>
+        <w:ind w:firstLine="720"/>
         <w:jc w:val="both"/>
         <w:rPr>
           <w:rFonts w:ascii="Arial" w:hAnsi="Arial" w:cs="Arial"/>
@@ -10493,112 +10633,291 @@
           <w:sz w:val="24"/>
           <w:szCs w:val="24"/>
         </w:rPr>
-        <w:t xml:space="preserve"> (FÁTIMA, 2020).</w:t>
-      </w:r>
-    </w:p>
-    <w:p>
-      <w:pPr>
-        <w:pStyle w:val="PargrafodaLista"/>
-        <w:numPr>
-          <w:ilvl w:val="0"/>
-          <w:numId w:val="14"/>
-        </w:numPr>
-        <w:spacing w:after="0" w:line="360" w:lineRule="auto"/>
-        <w:jc w:val="both"/>
-        <w:rPr>
-          <w:rFonts w:ascii="Arial" w:hAnsi="Arial" w:cs="Arial"/>
-          <w:sz w:val="24"/>
-          <w:szCs w:val="24"/>
-        </w:rPr>
-      </w:pPr>
-      <w:r>
-        <w:rPr>
-          <w:rFonts w:ascii="Arial" w:hAnsi="Arial" w:cs="Arial"/>
-          <w:sz w:val="24"/>
-          <w:szCs w:val="24"/>
-        </w:rPr>
-        <w:t>O processamento das informações linha a linha poderá diminuir o desempenho do processo de ETL (FÁTIMA, 2020).</w:t>
-      </w:r>
-    </w:p>
-    <w:p>
-      <w:pPr>
-        <w:pStyle w:val="PargrafodaLista"/>
-        <w:numPr>
-          <w:ilvl w:val="0"/>
-          <w:numId w:val="14"/>
-        </w:numPr>
-        <w:spacing w:after="0" w:line="360" w:lineRule="auto"/>
-        <w:jc w:val="both"/>
-        <w:rPr>
-          <w:rFonts w:ascii="Arial" w:hAnsi="Arial" w:cs="Arial"/>
-          <w:sz w:val="24"/>
-          <w:szCs w:val="24"/>
-        </w:rPr>
-      </w:pPr>
-      <w:r>
-        <w:rPr>
-          <w:rFonts w:ascii="Arial" w:hAnsi="Arial" w:cs="Arial"/>
-          <w:sz w:val="24"/>
-          <w:szCs w:val="24"/>
-        </w:rPr>
-        <w:t>Flexibilidade reduzida devido à dependência de fornecedores de ferramentas (FÁTIMA, 2020).</w:t>
-      </w:r>
-    </w:p>
-    <w:p>
-      <w:pPr>
-        <w:pStyle w:val="PargrafodaLista"/>
-        <w:numPr>
-          <w:ilvl w:val="0"/>
-          <w:numId w:val="14"/>
-        </w:numPr>
-        <w:spacing w:after="0" w:line="360" w:lineRule="auto"/>
-        <w:jc w:val="both"/>
-        <w:rPr>
-          <w:rFonts w:ascii="Arial" w:hAnsi="Arial" w:cs="Arial"/>
-          <w:sz w:val="24"/>
-          <w:szCs w:val="24"/>
-        </w:rPr>
-      </w:pPr>
-      <w:r>
-        <w:rPr>
-          <w:rFonts w:ascii="Arial" w:hAnsi="Arial" w:cs="Arial"/>
-          <w:sz w:val="24"/>
-          <w:szCs w:val="24"/>
-        </w:rPr>
-        <w:t>Os dados necessitam ser transferidos para uma camada adicional antes de chegarem ao destino (FÁTIMA, 2020).</w:t>
-      </w:r>
-    </w:p>
-    <w:p>
-      <w:pPr>
-        <w:pStyle w:val="PargrafodaLista"/>
-        <w:numPr>
-          <w:ilvl w:val="0"/>
-          <w:numId w:val="14"/>
-        </w:numPr>
-        <w:spacing w:after="0" w:line="360" w:lineRule="auto"/>
-        <w:jc w:val="both"/>
-        <w:rPr>
-          <w:rFonts w:ascii="Arial" w:hAnsi="Arial" w:cs="Arial"/>
-          <w:sz w:val="24"/>
-          <w:szCs w:val="24"/>
-        </w:rPr>
-      </w:pPr>
-      <w:r>
-        <w:rPr>
-          <w:rFonts w:ascii="Arial" w:hAnsi="Arial" w:cs="Arial"/>
-          <w:sz w:val="24"/>
-          <w:szCs w:val="24"/>
-        </w:rPr>
-        <w:t>Não existem controle programado de erros ou mecanismo de recuperação (FÁTIMA, 2020).</w:t>
-      </w:r>
-    </w:p>
-    <w:p>
-      <w:pPr>
-        <w:pStyle w:val="PargrafodaLista"/>
-        <w:numPr>
-          <w:ilvl w:val="0"/>
-          <w:numId w:val="14"/>
-        </w:numPr>
+        <w:t>.</w:t>
+      </w:r>
+      <w:r>
+        <w:rPr>
+          <w:rFonts w:ascii="Arial" w:hAnsi="Arial" w:cs="Arial"/>
+          <w:sz w:val="24"/>
+          <w:szCs w:val="24"/>
+        </w:rPr>
+        <w:t xml:space="preserve"> </w:t>
+      </w:r>
+      <w:r>
+        <w:rPr>
+          <w:rFonts w:ascii="Arial" w:hAnsi="Arial" w:cs="Arial"/>
+          <w:sz w:val="24"/>
+          <w:szCs w:val="24"/>
+        </w:rPr>
+        <w:t>O processamento das informações linha a linha poderá diminuir o desempenho do processo de ETL</w:t>
+      </w:r>
+      <w:r>
+        <w:rPr>
+          <w:rFonts w:ascii="Arial" w:hAnsi="Arial" w:cs="Arial"/>
+          <w:sz w:val="24"/>
+          <w:szCs w:val="24"/>
+        </w:rPr>
+        <w:t xml:space="preserve">. </w:t>
+      </w:r>
+      <w:r>
+        <w:rPr>
+          <w:rFonts w:ascii="Arial" w:hAnsi="Arial" w:cs="Arial"/>
+          <w:sz w:val="24"/>
+          <w:szCs w:val="24"/>
+        </w:rPr>
+        <w:t>Flexibilidade reduzida devido à dependência de fornecedores de ferramentas</w:t>
+      </w:r>
+      <w:r>
+        <w:rPr>
+          <w:rFonts w:ascii="Arial" w:hAnsi="Arial" w:cs="Arial"/>
+          <w:sz w:val="24"/>
+          <w:szCs w:val="24"/>
+        </w:rPr>
+        <w:t xml:space="preserve">. </w:t>
+      </w:r>
+      <w:r>
+        <w:rPr>
+          <w:rFonts w:ascii="Arial" w:hAnsi="Arial" w:cs="Arial"/>
+          <w:sz w:val="24"/>
+          <w:szCs w:val="24"/>
+        </w:rPr>
+        <w:t>Os dados necessitam ser transferidos para uma camada adicional antes de chegarem ao destino.</w:t>
+      </w:r>
+      <w:r>
+        <w:rPr>
+          <w:rFonts w:ascii="Arial" w:hAnsi="Arial" w:cs="Arial"/>
+          <w:sz w:val="24"/>
+          <w:szCs w:val="24"/>
+        </w:rPr>
+        <w:t xml:space="preserve"> </w:t>
+      </w:r>
+      <w:r>
+        <w:rPr>
+          <w:rFonts w:ascii="Arial" w:hAnsi="Arial" w:cs="Arial"/>
+          <w:sz w:val="24"/>
+          <w:szCs w:val="24"/>
+        </w:rPr>
+        <w:t>Não existem controle programado de erros ou mecanismo de recuperação.</w:t>
+      </w:r>
+      <w:r>
+        <w:rPr>
+          <w:rFonts w:ascii="Arial" w:hAnsi="Arial" w:cs="Arial"/>
+          <w:sz w:val="24"/>
+          <w:szCs w:val="24"/>
+        </w:rPr>
+        <w:t xml:space="preserve"> </w:t>
+      </w:r>
+      <w:r>
+        <w:rPr>
+          <w:rFonts w:ascii="Arial" w:hAnsi="Arial" w:cs="Arial"/>
+          <w:sz w:val="24"/>
+          <w:szCs w:val="24"/>
+        </w:rPr>
+        <w:t>O processo necessita de atualizações periódicas ao invés de atualizações em tempo real.</w:t>
+      </w:r>
+      <w:r>
+        <w:rPr>
+          <w:rFonts w:ascii="Arial" w:hAnsi="Arial" w:cs="Arial"/>
+          <w:sz w:val="24"/>
+          <w:szCs w:val="24"/>
+        </w:rPr>
+        <w:t xml:space="preserve"> </w:t>
+      </w:r>
+      <w:r>
+        <w:rPr>
+          <w:rFonts w:ascii="Arial" w:hAnsi="Arial" w:cs="Arial"/>
+          <w:sz w:val="24"/>
+          <w:szCs w:val="24"/>
+        </w:rPr>
+        <w:t>Tempo mais longo de carregamento devido ao grande número de etapas no estágio de transformação.</w:t>
+      </w:r>
+      <w:r>
+        <w:rPr>
+          <w:rFonts w:ascii="Arial" w:hAnsi="Arial" w:cs="Arial"/>
+          <w:sz w:val="24"/>
+          <w:szCs w:val="24"/>
+        </w:rPr>
+        <w:t xml:space="preserve"> </w:t>
+      </w:r>
+      <w:r>
+        <w:rPr>
+          <w:rFonts w:ascii="Arial" w:hAnsi="Arial" w:cs="Arial"/>
+          <w:sz w:val="24"/>
+          <w:szCs w:val="24"/>
+        </w:rPr>
+        <w:t>Maior tempo de desenvolvimento</w:t>
+      </w:r>
+      <w:r>
+        <w:rPr>
+          <w:rFonts w:ascii="Arial" w:hAnsi="Arial" w:cs="Arial"/>
+          <w:sz w:val="24"/>
+          <w:szCs w:val="24"/>
+        </w:rPr>
+        <w:t xml:space="preserve"> </w:t>
+      </w:r>
+      <w:r>
+        <w:rPr>
+          <w:rFonts w:ascii="Arial" w:hAnsi="Arial" w:cs="Arial"/>
+          <w:sz w:val="24"/>
+          <w:szCs w:val="24"/>
+        </w:rPr>
+        <w:t xml:space="preserve">(FÁTIMA, 2020; IBM, 2021; </w:t>
+      </w:r>
+      <w:r>
+        <w:rPr>
+          <w:rFonts w:ascii="Arial" w:hAnsi="Arial" w:cs="Arial"/>
+          <w:color w:val="000000"/>
+          <w:sz w:val="24"/>
+          <w:szCs w:val="24"/>
+        </w:rPr>
+        <w:t>RAJ</w:t>
+      </w:r>
+      <w:r>
+        <w:rPr>
+          <w:rFonts w:ascii="Arial" w:hAnsi="Arial" w:cs="Arial"/>
+          <w:color w:val="000000"/>
+          <w:sz w:val="24"/>
+          <w:szCs w:val="24"/>
+        </w:rPr>
+        <w:t>,</w:t>
+      </w:r>
+      <w:r>
+        <w:rPr>
+          <w:rFonts w:ascii="Arial" w:hAnsi="Arial" w:cs="Arial"/>
+          <w:color w:val="000000"/>
+          <w:sz w:val="24"/>
+          <w:szCs w:val="24"/>
+        </w:rPr>
+        <w:t xml:space="preserve"> BOSCH</w:t>
+      </w:r>
+      <w:r>
+        <w:rPr>
+          <w:rFonts w:ascii="Arial" w:hAnsi="Arial" w:cs="Arial"/>
+          <w:color w:val="000000"/>
+          <w:sz w:val="24"/>
+          <w:szCs w:val="24"/>
+        </w:rPr>
+        <w:t>,</w:t>
+      </w:r>
+      <w:r>
+        <w:rPr>
+          <w:rFonts w:ascii="Arial" w:hAnsi="Arial" w:cs="Arial"/>
+          <w:color w:val="000000"/>
+          <w:sz w:val="24"/>
+          <w:szCs w:val="24"/>
+        </w:rPr>
+        <w:t xml:space="preserve"> OLSSON</w:t>
+      </w:r>
+      <w:r>
+        <w:rPr>
+          <w:rFonts w:ascii="Arial" w:hAnsi="Arial" w:cs="Arial"/>
+          <w:color w:val="000000"/>
+          <w:sz w:val="24"/>
+          <w:szCs w:val="24"/>
+        </w:rPr>
+        <w:t>,</w:t>
+      </w:r>
+      <w:r>
+        <w:rPr>
+          <w:rFonts w:ascii="Arial" w:hAnsi="Arial" w:cs="Arial"/>
+          <w:color w:val="000000"/>
+          <w:sz w:val="24"/>
+          <w:szCs w:val="24"/>
+        </w:rPr>
+        <w:t xml:space="preserve"> WANG, 2020; T</w:t>
+      </w:r>
+      <w:r>
+        <w:rPr>
+          <w:rFonts w:ascii="Arial" w:hAnsi="Arial" w:cs="Arial"/>
+          <w:color w:val="222222"/>
+          <w:sz w:val="24"/>
+          <w:szCs w:val="24"/>
+          <w:shd w:val="clear" w:color="auto" w:fill="FFFFFF"/>
+        </w:rPr>
+        <w:t>AVARES, 2013; TIWARI, 2016; S</w:t>
+      </w:r>
+      <w:r>
+        <w:rPr>
+          <w:rFonts w:ascii="Arial" w:hAnsi="Arial" w:cs="Arial"/>
+          <w:sz w:val="24"/>
+          <w:szCs w:val="24"/>
+        </w:rPr>
+        <w:t>INGHAL</w:t>
+      </w:r>
+      <w:r>
+        <w:rPr>
+          <w:rFonts w:ascii="Arial" w:hAnsi="Arial" w:cs="Arial"/>
+          <w:sz w:val="24"/>
+          <w:szCs w:val="24"/>
+        </w:rPr>
+        <w:t>,</w:t>
+      </w:r>
+      <w:r>
+        <w:rPr>
+          <w:rFonts w:ascii="Arial" w:hAnsi="Arial" w:cs="Arial"/>
+          <w:sz w:val="24"/>
+          <w:szCs w:val="24"/>
+        </w:rPr>
+        <w:t xml:space="preserve"> AGGARWAL, 2022).</w:t>
+      </w:r>
+    </w:p>
+    <w:p>
+      <w:pPr>
+        <w:spacing w:after="0" w:line="360" w:lineRule="auto"/>
+        <w:jc w:val="both"/>
+        <w:rPr>
+          <w:rFonts w:ascii="Arial" w:hAnsi="Arial" w:cs="Arial"/>
+          <w:sz w:val="24"/>
+          <w:szCs w:val="24"/>
+        </w:rPr>
+      </w:pPr>
+    </w:p>
+    <w:p>
+      <w:pPr>
+        <w:spacing w:after="0" w:line="360" w:lineRule="auto"/>
+        <w:jc w:val="both"/>
+        <w:rPr>
+          <w:rFonts w:ascii="Arial" w:hAnsi="Arial" w:cs="Arial"/>
+          <w:sz w:val="24"/>
+          <w:szCs w:val="24"/>
+        </w:rPr>
+      </w:pPr>
+    </w:p>
+    <w:p>
+      <w:pPr>
+        <w:spacing w:after="0" w:line="360" w:lineRule="auto"/>
+        <w:jc w:val="both"/>
+        <w:rPr>
+          <w:rFonts w:ascii="Arial" w:hAnsi="Arial" w:cs="Arial"/>
+          <w:sz w:val="24"/>
+          <w:szCs w:val="24"/>
+        </w:rPr>
+      </w:pPr>
+    </w:p>
+    <w:p>
+      <w:pPr>
+        <w:spacing w:after="0" w:line="360" w:lineRule="auto"/>
+        <w:jc w:val="both"/>
+        <w:rPr>
+          <w:rFonts w:ascii="Arial" w:hAnsi="Arial" w:cs="Arial"/>
+          <w:sz w:val="24"/>
+          <w:szCs w:val="24"/>
+        </w:rPr>
+      </w:pPr>
+    </w:p>
+    <w:p>
+      <w:pPr>
+        <w:spacing w:after="0" w:line="360" w:lineRule="auto"/>
+        <w:jc w:val="both"/>
+        <w:rPr>
+          <w:rFonts w:ascii="Arial" w:hAnsi="Arial" w:cs="Arial"/>
+          <w:sz w:val="24"/>
+          <w:szCs w:val="24"/>
+        </w:rPr>
+      </w:pPr>
+    </w:p>
+    <w:p>
+      <w:pPr>
         <w:spacing w:after="0" w:line="360" w:lineRule="auto"/>
         <w:jc w:val="both"/>
         <w:rPr>
@@ -10614,84 +10933,6 @@
           <w:szCs w:val="24"/>
         </w:rPr>
         <w:lastRenderedPageBreak/>
-        <w:t>O processo necessita de atualizações periódicas ao invés de atualizações em tempo real (IBM, 2021).</w:t>
-      </w:r>
-    </w:p>
-    <w:p>
-      <w:pPr>
-        <w:pStyle w:val="PargrafodaLista"/>
-        <w:numPr>
-          <w:ilvl w:val="0"/>
-          <w:numId w:val="14"/>
-        </w:numPr>
-        <w:spacing w:after="0" w:line="360" w:lineRule="auto"/>
-        <w:jc w:val="both"/>
-        <w:rPr>
-          <w:rFonts w:ascii="Arial" w:hAnsi="Arial" w:cs="Arial"/>
-          <w:sz w:val="24"/>
-          <w:szCs w:val="24"/>
-        </w:rPr>
-      </w:pPr>
-      <w:r>
-        <w:rPr>
-          <w:rFonts w:ascii="Arial" w:hAnsi="Arial" w:cs="Arial"/>
-          <w:sz w:val="24"/>
-          <w:szCs w:val="24"/>
-        </w:rPr>
-        <w:t>Tempo mais longo de carregamento devido ao grande número de etapas no estágio de transformação (IBM, 2021).</w:t>
-      </w:r>
-    </w:p>
-    <w:p>
-      <w:pPr>
-        <w:pStyle w:val="PargrafodaLista"/>
-        <w:numPr>
-          <w:ilvl w:val="0"/>
-          <w:numId w:val="14"/>
-        </w:numPr>
-        <w:spacing w:after="0" w:line="360" w:lineRule="auto"/>
-        <w:jc w:val="both"/>
-        <w:rPr>
-          <w:rFonts w:ascii="Arial" w:hAnsi="Arial" w:cs="Arial"/>
-          <w:sz w:val="24"/>
-          <w:szCs w:val="24"/>
-        </w:rPr>
-      </w:pPr>
-      <w:r>
-        <w:rPr>
-          <w:rFonts w:ascii="Arial" w:hAnsi="Arial" w:cs="Arial"/>
-          <w:sz w:val="24"/>
-          <w:szCs w:val="24"/>
-        </w:rPr>
-        <w:t>Maior tempo de desenvolvimento (IBM, 2021).</w:t>
-      </w:r>
-    </w:p>
-    <w:p>
-      <w:pPr>
-        <w:spacing w:after="0" w:line="360" w:lineRule="auto"/>
-        <w:jc w:val="both"/>
-        <w:rPr>
-          <w:rFonts w:ascii="Arial" w:hAnsi="Arial" w:cs="Arial"/>
-          <w:sz w:val="24"/>
-          <w:szCs w:val="24"/>
-        </w:rPr>
-      </w:pPr>
-    </w:p>
-    <w:p>
-      <w:pPr>
-        <w:spacing w:after="0" w:line="360" w:lineRule="auto"/>
-        <w:jc w:val="both"/>
-        <w:rPr>
-          <w:rFonts w:ascii="Arial" w:hAnsi="Arial" w:cs="Arial"/>
-          <w:sz w:val="24"/>
-          <w:szCs w:val="24"/>
-        </w:rPr>
-      </w:pPr>
-      <w:r>
-        <w:rPr>
-          <w:rFonts w:ascii="Arial" w:hAnsi="Arial" w:cs="Arial"/>
-          <w:sz w:val="24"/>
-          <w:szCs w:val="24"/>
-        </w:rPr>
         <w:t>3</w:t>
       </w:r>
       <w:r>
@@ -10706,236 +10947,281 @@
     <w:p>
       <w:pPr>
         <w:spacing w:after="0" w:line="360" w:lineRule="auto"/>
-        <w:jc w:val="both"/>
-        <w:rPr>
-          <w:rFonts w:ascii="Arial" w:hAnsi="Arial" w:cs="Arial"/>
-          <w:sz w:val="24"/>
-          <w:szCs w:val="24"/>
-        </w:rPr>
-      </w:pPr>
-      <w:r>
-        <w:rPr>
-          <w:rFonts w:ascii="Arial" w:hAnsi="Arial" w:cs="Arial"/>
-          <w:sz w:val="24"/>
-          <w:szCs w:val="24"/>
-        </w:rPr>
-        <w:t>Vantagens do uso de ELT (FÁTIMA, 2020; IBM, 2021, PAUNCZ, 2021):</w:t>
-      </w:r>
-    </w:p>
-    <w:p>
-      <w:pPr>
-        <w:pStyle w:val="PargrafodaLista"/>
-        <w:numPr>
-          <w:ilvl w:val="0"/>
-          <w:numId w:val="15"/>
-        </w:numPr>
-        <w:spacing w:after="0" w:line="360" w:lineRule="auto"/>
-        <w:jc w:val="both"/>
-        <w:rPr>
-          <w:rFonts w:ascii="Arial" w:hAnsi="Arial" w:cs="Arial"/>
-          <w:sz w:val="24"/>
-          <w:szCs w:val="24"/>
-        </w:rPr>
-      </w:pPr>
-      <w:r>
-        <w:rPr>
-          <w:rFonts w:ascii="Arial" w:hAnsi="Arial" w:cs="Arial"/>
-          <w:sz w:val="24"/>
-          <w:szCs w:val="24"/>
-        </w:rPr>
-        <w:t>Melhor desempenho e segurança de dados (FÁTIMA, 2020).</w:t>
-      </w:r>
-    </w:p>
-    <w:p>
-      <w:pPr>
-        <w:pStyle w:val="PargrafodaLista"/>
-        <w:numPr>
-          <w:ilvl w:val="0"/>
-          <w:numId w:val="15"/>
-        </w:numPr>
-        <w:spacing w:after="0" w:line="360" w:lineRule="auto"/>
-        <w:jc w:val="both"/>
-        <w:rPr>
-          <w:rFonts w:ascii="Arial" w:hAnsi="Arial" w:cs="Arial"/>
-          <w:sz w:val="24"/>
-          <w:szCs w:val="24"/>
-        </w:rPr>
-      </w:pPr>
-      <w:r>
-        <w:rPr>
-          <w:rFonts w:ascii="Arial" w:hAnsi="Arial" w:cs="Arial"/>
-          <w:sz w:val="24"/>
-          <w:szCs w:val="24"/>
-        </w:rPr>
-        <w:t>Necessita de menos tempo e recursos, pois os dados serão transformados e carregados em paralelo (FÁTIMA, 2020).</w:t>
-      </w:r>
-    </w:p>
-    <w:p>
-      <w:pPr>
-        <w:pStyle w:val="PargrafodaLista"/>
-        <w:numPr>
-          <w:ilvl w:val="0"/>
-          <w:numId w:val="15"/>
-        </w:numPr>
-        <w:spacing w:after="0" w:line="360" w:lineRule="auto"/>
-        <w:jc w:val="both"/>
-        <w:rPr>
-          <w:rFonts w:ascii="Arial" w:hAnsi="Arial" w:cs="Arial"/>
-          <w:sz w:val="24"/>
-          <w:szCs w:val="24"/>
-        </w:rPr>
-      </w:pPr>
-      <w:r>
-        <w:rPr>
-          <w:rFonts w:ascii="Arial" w:hAnsi="Arial" w:cs="Arial"/>
-          <w:sz w:val="24"/>
-          <w:szCs w:val="24"/>
-        </w:rPr>
-        <w:t>Permite dados de tamanho maiores (FÁTIMA, 2020).</w:t>
-      </w:r>
-    </w:p>
-    <w:p>
-      <w:pPr>
-        <w:pStyle w:val="PargrafodaLista"/>
-        <w:numPr>
-          <w:ilvl w:val="0"/>
-          <w:numId w:val="15"/>
-        </w:numPr>
-        <w:spacing w:after="0" w:line="360" w:lineRule="auto"/>
-        <w:jc w:val="both"/>
-        <w:rPr>
-          <w:rFonts w:ascii="Arial" w:hAnsi="Arial" w:cs="Arial"/>
-          <w:sz w:val="24"/>
-          <w:szCs w:val="24"/>
-        </w:rPr>
-      </w:pPr>
-      <w:r>
-        <w:rPr>
-          <w:rFonts w:ascii="Arial" w:hAnsi="Arial" w:cs="Arial"/>
-          <w:sz w:val="24"/>
-          <w:szCs w:val="24"/>
-        </w:rPr>
-        <w:t>Não necessita de um bloco de transformação, pois o sistema de destino que realiza esse trabalho (FÁTIMA, 2020).</w:t>
-      </w:r>
-    </w:p>
-    <w:p>
-      <w:pPr>
-        <w:pStyle w:val="PargrafodaLista"/>
-        <w:numPr>
-          <w:ilvl w:val="0"/>
-          <w:numId w:val="15"/>
-        </w:numPr>
-        <w:spacing w:after="0" w:line="360" w:lineRule="auto"/>
-        <w:jc w:val="both"/>
-        <w:rPr>
-          <w:rFonts w:ascii="Arial" w:hAnsi="Arial" w:cs="Arial"/>
-          <w:sz w:val="24"/>
-          <w:szCs w:val="24"/>
-        </w:rPr>
-      </w:pPr>
-      <w:r>
-        <w:rPr>
-          <w:rFonts w:ascii="Arial" w:hAnsi="Arial" w:cs="Arial"/>
-          <w:sz w:val="24"/>
-          <w:szCs w:val="24"/>
-        </w:rPr>
-        <w:t>Maior flexibilidade, não exigindo o desenvolvimento de pipelines complexos (PAUNCZ, 2021).</w:t>
-      </w:r>
-    </w:p>
-    <w:p>
-      <w:pPr>
-        <w:pStyle w:val="PargrafodaLista"/>
-        <w:numPr>
-          <w:ilvl w:val="0"/>
-          <w:numId w:val="15"/>
-        </w:numPr>
-        <w:spacing w:after="0" w:line="360" w:lineRule="auto"/>
-        <w:jc w:val="both"/>
-        <w:rPr>
-          <w:rFonts w:ascii="Arial" w:hAnsi="Arial" w:cs="Arial"/>
-          <w:sz w:val="24"/>
-          <w:szCs w:val="24"/>
-        </w:rPr>
-      </w:pPr>
-      <w:r>
-        <w:rPr>
-          <w:rFonts w:ascii="Arial" w:hAnsi="Arial" w:cs="Arial"/>
-          <w:sz w:val="24"/>
-          <w:szCs w:val="24"/>
-        </w:rPr>
-        <w:t>A transformação de dados é realizada apenas para os dados necessários para que seja realizada uma análise específica (PAUNCZ, 2021).</w:t>
-      </w:r>
-    </w:p>
-    <w:p>
-      <w:pPr>
-        <w:pStyle w:val="PargrafodaLista"/>
-        <w:numPr>
-          <w:ilvl w:val="0"/>
-          <w:numId w:val="15"/>
-        </w:numPr>
-        <w:spacing w:after="0" w:line="360" w:lineRule="auto"/>
-        <w:jc w:val="both"/>
-        <w:rPr>
-          <w:rFonts w:ascii="Arial" w:hAnsi="Arial" w:cs="Arial"/>
-          <w:sz w:val="24"/>
-          <w:szCs w:val="24"/>
-        </w:rPr>
-      </w:pPr>
-      <w:r>
-        <w:rPr>
-          <w:rFonts w:ascii="Arial" w:hAnsi="Arial" w:cs="Arial"/>
-          <w:sz w:val="24"/>
-          <w:szCs w:val="24"/>
-        </w:rPr>
-        <w:t>Implementação mais rápida (IBM, 2021).</w:t>
-      </w:r>
-    </w:p>
-    <w:p>
-      <w:pPr>
-        <w:pStyle w:val="PargrafodaLista"/>
-        <w:numPr>
-          <w:ilvl w:val="0"/>
-          <w:numId w:val="15"/>
-        </w:numPr>
-        <w:spacing w:after="0" w:line="360" w:lineRule="auto"/>
-        <w:jc w:val="both"/>
-        <w:rPr>
-          <w:rFonts w:ascii="Arial" w:hAnsi="Arial" w:cs="Arial"/>
-          <w:sz w:val="24"/>
-          <w:szCs w:val="24"/>
-        </w:rPr>
-      </w:pPr>
-      <w:r>
-        <w:rPr>
-          <w:rFonts w:ascii="Arial" w:hAnsi="Arial" w:cs="Arial"/>
-          <w:sz w:val="24"/>
-          <w:szCs w:val="24"/>
-        </w:rPr>
-        <w:t>Utilização de sistemas de armazenamento em nuvem (IBM, 2021).</w:t>
-      </w:r>
-    </w:p>
-    <w:p>
-      <w:pPr>
-        <w:pStyle w:val="PargrafodaLista"/>
-        <w:numPr>
-          <w:ilvl w:val="0"/>
-          <w:numId w:val="15"/>
-        </w:numPr>
-        <w:spacing w:after="0" w:line="360" w:lineRule="auto"/>
-        <w:jc w:val="both"/>
-        <w:rPr>
-          <w:rFonts w:ascii="Arial" w:hAnsi="Arial" w:cs="Arial"/>
-          <w:sz w:val="24"/>
-          <w:szCs w:val="24"/>
-        </w:rPr>
-      </w:pPr>
-      <w:r>
-        <w:rPr>
-          <w:rFonts w:ascii="Arial" w:hAnsi="Arial" w:cs="Arial"/>
-          <w:sz w:val="24"/>
-          <w:szCs w:val="24"/>
-        </w:rPr>
-        <w:t>Suporte a tipos de dados estruturados, não estruturados, semiestruturados e brutos (IBM, 2021).</w:t>
+        <w:ind w:firstLine="708"/>
+        <w:jc w:val="both"/>
+        <w:rPr>
+          <w:rFonts w:ascii="Arial" w:hAnsi="Arial" w:cs="Arial"/>
+          <w:sz w:val="24"/>
+          <w:szCs w:val="24"/>
+        </w:rPr>
+      </w:pPr>
+      <w:r>
+        <w:rPr>
+          <w:rFonts w:ascii="Arial" w:hAnsi="Arial" w:cs="Arial"/>
+          <w:sz w:val="24"/>
+          <w:szCs w:val="24"/>
+        </w:rPr>
+        <w:t>Melhor desempenho e segurança de dados.</w:t>
+      </w:r>
+      <w:r>
+        <w:rPr>
+          <w:rFonts w:ascii="Arial" w:hAnsi="Arial" w:cs="Arial"/>
+          <w:sz w:val="24"/>
+          <w:szCs w:val="24"/>
+        </w:rPr>
+        <w:t xml:space="preserve"> </w:t>
+      </w:r>
+      <w:r>
+        <w:rPr>
+          <w:rFonts w:ascii="Arial" w:hAnsi="Arial" w:cs="Arial"/>
+          <w:sz w:val="24"/>
+          <w:szCs w:val="24"/>
+        </w:rPr>
+        <w:t>Necessita de menos tempo e recursos, pois os dados serão transformados e carregados em paralelo.</w:t>
+      </w:r>
+      <w:r>
+        <w:rPr>
+          <w:rFonts w:ascii="Arial" w:hAnsi="Arial" w:cs="Arial"/>
+          <w:sz w:val="24"/>
+          <w:szCs w:val="24"/>
+        </w:rPr>
+        <w:t xml:space="preserve"> </w:t>
+      </w:r>
+      <w:r>
+        <w:rPr>
+          <w:rFonts w:ascii="Arial" w:hAnsi="Arial" w:cs="Arial"/>
+          <w:sz w:val="24"/>
+          <w:szCs w:val="24"/>
+        </w:rPr>
+        <w:t>Permite dados de tamanho maiores</w:t>
+      </w:r>
+      <w:r>
+        <w:rPr>
+          <w:rFonts w:ascii="Arial" w:hAnsi="Arial" w:cs="Arial"/>
+          <w:sz w:val="24"/>
+          <w:szCs w:val="24"/>
+        </w:rPr>
+        <w:t xml:space="preserve">. </w:t>
+      </w:r>
+      <w:r>
+        <w:rPr>
+          <w:rFonts w:ascii="Arial" w:hAnsi="Arial" w:cs="Arial"/>
+          <w:sz w:val="24"/>
+          <w:szCs w:val="24"/>
+        </w:rPr>
+        <w:t>Não necessita de um bloco de transformação, pois o sistema de destino que realiza esse trabalho</w:t>
+      </w:r>
+      <w:r>
+        <w:rPr>
+          <w:rFonts w:ascii="Arial" w:hAnsi="Arial" w:cs="Arial"/>
+          <w:sz w:val="24"/>
+          <w:szCs w:val="24"/>
+        </w:rPr>
+        <w:t xml:space="preserve">. </w:t>
+      </w:r>
+      <w:r>
+        <w:rPr>
+          <w:rFonts w:ascii="Arial" w:hAnsi="Arial" w:cs="Arial"/>
+          <w:sz w:val="24"/>
+          <w:szCs w:val="24"/>
+        </w:rPr>
+        <w:t>Maior flexibilidade, não exigindo o desenvolvimento de pipelines complexos</w:t>
+      </w:r>
+      <w:r>
+        <w:rPr>
+          <w:rFonts w:ascii="Arial" w:hAnsi="Arial" w:cs="Arial"/>
+          <w:sz w:val="24"/>
+          <w:szCs w:val="24"/>
+        </w:rPr>
+        <w:t xml:space="preserve">. </w:t>
+      </w:r>
+      <w:r>
+        <w:rPr>
+          <w:rFonts w:ascii="Arial" w:hAnsi="Arial" w:cs="Arial"/>
+          <w:sz w:val="24"/>
+          <w:szCs w:val="24"/>
+        </w:rPr>
+        <w:t>A transformação de dados é realizada apenas para os dados necessários para que seja realizada uma análise específica</w:t>
+      </w:r>
+      <w:r>
+        <w:rPr>
+          <w:rFonts w:ascii="Arial" w:hAnsi="Arial" w:cs="Arial"/>
+          <w:sz w:val="24"/>
+          <w:szCs w:val="24"/>
+        </w:rPr>
+        <w:t xml:space="preserve">. </w:t>
+      </w:r>
+      <w:r>
+        <w:rPr>
+          <w:rFonts w:ascii="Arial" w:hAnsi="Arial" w:cs="Arial"/>
+          <w:sz w:val="24"/>
+          <w:szCs w:val="24"/>
+        </w:rPr>
+        <w:t>Implementação mais rápida</w:t>
+      </w:r>
+      <w:r>
+        <w:rPr>
+          <w:rFonts w:ascii="Arial" w:hAnsi="Arial" w:cs="Arial"/>
+          <w:sz w:val="24"/>
+          <w:szCs w:val="24"/>
+        </w:rPr>
+        <w:t xml:space="preserve">. </w:t>
+      </w:r>
+      <w:r>
+        <w:rPr>
+          <w:rFonts w:ascii="Arial" w:hAnsi="Arial" w:cs="Arial"/>
+          <w:sz w:val="24"/>
+          <w:szCs w:val="24"/>
+        </w:rPr>
+        <w:t>Utilização de sistemas de armazenamento em nuvem</w:t>
+      </w:r>
+      <w:r>
+        <w:rPr>
+          <w:rFonts w:ascii="Arial" w:hAnsi="Arial" w:cs="Arial"/>
+          <w:sz w:val="24"/>
+          <w:szCs w:val="24"/>
+        </w:rPr>
+        <w:t xml:space="preserve">. </w:t>
+      </w:r>
+      <w:r>
+        <w:rPr>
+          <w:rFonts w:ascii="Arial" w:hAnsi="Arial" w:cs="Arial"/>
+          <w:sz w:val="24"/>
+          <w:szCs w:val="24"/>
+        </w:rPr>
+        <w:t>Suporte a tipos de dados estruturados, não estruturados, semiestruturados e brutos</w:t>
+      </w:r>
+      <w:r>
+        <w:rPr>
+          <w:rFonts w:ascii="Arial" w:hAnsi="Arial" w:cs="Arial"/>
+          <w:sz w:val="24"/>
+          <w:szCs w:val="24"/>
+        </w:rPr>
+        <w:t xml:space="preserve"> </w:t>
+      </w:r>
+    </w:p>
+    <w:p>
+      <w:pPr>
+        <w:spacing w:after="0" w:line="360" w:lineRule="auto"/>
+        <w:jc w:val="both"/>
+        <w:rPr>
+          <w:rFonts w:ascii="Arial" w:hAnsi="Arial" w:cs="Arial"/>
+          <w:sz w:val="24"/>
+          <w:szCs w:val="24"/>
+        </w:rPr>
+      </w:pPr>
+      <w:r>
+        <w:rPr>
+          <w:rFonts w:ascii="Arial" w:hAnsi="Arial" w:cs="Arial"/>
+          <w:sz w:val="24"/>
+          <w:szCs w:val="24"/>
+        </w:rPr>
+        <w:t xml:space="preserve">(FÁTIMA, 2020; IBM, 2021; </w:t>
+      </w:r>
+      <w:r>
+        <w:rPr>
+          <w:rFonts w:ascii="Arial" w:hAnsi="Arial" w:cs="Arial"/>
+          <w:color w:val="000000"/>
+          <w:sz w:val="24"/>
+          <w:szCs w:val="24"/>
+        </w:rPr>
+        <w:t>RAJ</w:t>
+      </w:r>
+      <w:r>
+        <w:rPr>
+          <w:rFonts w:ascii="Arial" w:hAnsi="Arial" w:cs="Arial"/>
+          <w:color w:val="000000"/>
+          <w:sz w:val="24"/>
+          <w:szCs w:val="24"/>
+        </w:rPr>
+        <w:t>,</w:t>
+      </w:r>
+      <w:r>
+        <w:rPr>
+          <w:rFonts w:ascii="Arial" w:hAnsi="Arial" w:cs="Arial"/>
+          <w:color w:val="000000"/>
+          <w:sz w:val="24"/>
+          <w:szCs w:val="24"/>
+        </w:rPr>
+        <w:t xml:space="preserve"> BOSCH</w:t>
+      </w:r>
+      <w:r>
+        <w:rPr>
+          <w:rFonts w:ascii="Arial" w:hAnsi="Arial" w:cs="Arial"/>
+          <w:color w:val="000000"/>
+          <w:sz w:val="24"/>
+          <w:szCs w:val="24"/>
+        </w:rPr>
+        <w:t>,</w:t>
+      </w:r>
+      <w:r>
+        <w:rPr>
+          <w:rFonts w:ascii="Arial" w:hAnsi="Arial" w:cs="Arial"/>
+          <w:color w:val="000000"/>
+          <w:sz w:val="24"/>
+          <w:szCs w:val="24"/>
+        </w:rPr>
+        <w:t xml:space="preserve"> OLSSON</w:t>
+      </w:r>
+      <w:r>
+        <w:rPr>
+          <w:rFonts w:ascii="Arial" w:hAnsi="Arial" w:cs="Arial"/>
+          <w:color w:val="000000"/>
+          <w:sz w:val="24"/>
+          <w:szCs w:val="24"/>
+        </w:rPr>
+        <w:t>,</w:t>
+      </w:r>
+      <w:r>
+        <w:rPr>
+          <w:rFonts w:ascii="Arial" w:hAnsi="Arial" w:cs="Arial"/>
+          <w:color w:val="000000"/>
+          <w:sz w:val="24"/>
+          <w:szCs w:val="24"/>
+        </w:rPr>
+        <w:t xml:space="preserve"> WANG, 2020; T</w:t>
+      </w:r>
+      <w:r>
+        <w:rPr>
+          <w:rFonts w:ascii="Arial" w:hAnsi="Arial" w:cs="Arial"/>
+          <w:color w:val="222222"/>
+          <w:sz w:val="24"/>
+          <w:szCs w:val="24"/>
+          <w:shd w:val="clear" w:color="auto" w:fill="FFFFFF"/>
+        </w:rPr>
+        <w:t>AVARES, 2013; TIWARI, 2016; S</w:t>
+      </w:r>
+      <w:r>
+        <w:rPr>
+          <w:rFonts w:ascii="Arial" w:hAnsi="Arial" w:cs="Arial"/>
+          <w:sz w:val="24"/>
+          <w:szCs w:val="24"/>
+        </w:rPr>
+        <w:t>INGHAL</w:t>
+      </w:r>
+      <w:r>
+        <w:rPr>
+          <w:rFonts w:ascii="Arial" w:hAnsi="Arial" w:cs="Arial"/>
+          <w:sz w:val="24"/>
+          <w:szCs w:val="24"/>
+        </w:rPr>
+        <w:t>,</w:t>
+      </w:r>
+      <w:r>
+        <w:rPr>
+          <w:rFonts w:ascii="Arial" w:hAnsi="Arial" w:cs="Arial"/>
+          <w:sz w:val="24"/>
+          <w:szCs w:val="24"/>
+        </w:rPr>
+        <w:t xml:space="preserve"> AGGARWAL, 2022)</w:t>
+      </w:r>
+      <w:r>
+        <w:rPr>
+          <w:rFonts w:ascii="Arial" w:hAnsi="Arial" w:cs="Arial"/>
+          <w:sz w:val="24"/>
+          <w:szCs w:val="24"/>
+        </w:rPr>
+        <w:t>.</w:t>
       </w:r>
     </w:p>
     <w:p>
@@ -10979,247 +11265,367 @@
     <w:p>
       <w:pPr>
         <w:spacing w:after="0" w:line="360" w:lineRule="auto"/>
-        <w:jc w:val="both"/>
-        <w:rPr>
-          <w:rFonts w:ascii="Arial" w:hAnsi="Arial" w:cs="Arial"/>
-          <w:sz w:val="24"/>
-          <w:szCs w:val="24"/>
-        </w:rPr>
-      </w:pPr>
-      <w:r>
-        <w:rPr>
-          <w:rFonts w:ascii="Arial" w:hAnsi="Arial" w:cs="Arial"/>
-          <w:sz w:val="24"/>
-          <w:szCs w:val="24"/>
-        </w:rPr>
-        <w:t>Desvantagens do uso do ELT (FÁTIMA, 2020; PAUNCZ, 2021; BLASI, 2020):</w:t>
-      </w:r>
-    </w:p>
-    <w:p>
-      <w:pPr>
-        <w:pStyle w:val="PargrafodaLista"/>
-        <w:numPr>
-          <w:ilvl w:val="0"/>
-          <w:numId w:val="16"/>
-        </w:numPr>
-        <w:spacing w:after="0" w:line="360" w:lineRule="auto"/>
-        <w:jc w:val="both"/>
-        <w:rPr>
-          <w:rFonts w:ascii="Arial" w:hAnsi="Arial" w:cs="Arial"/>
-          <w:sz w:val="24"/>
-          <w:szCs w:val="24"/>
-        </w:rPr>
-      </w:pPr>
-      <w:r>
-        <w:rPr>
-          <w:rFonts w:ascii="Arial" w:hAnsi="Arial" w:cs="Arial"/>
-          <w:sz w:val="24"/>
-          <w:szCs w:val="24"/>
-        </w:rPr>
-        <w:t>Limitação nas ferramentas que oferecem suporte para o ELT (FÁTIMA, 2020).</w:t>
-      </w:r>
-    </w:p>
-    <w:p>
-      <w:pPr>
-        <w:pStyle w:val="PargrafodaLista"/>
-        <w:numPr>
-          <w:ilvl w:val="0"/>
-          <w:numId w:val="16"/>
-        </w:numPr>
-        <w:spacing w:after="0" w:line="360" w:lineRule="auto"/>
-        <w:jc w:val="both"/>
-        <w:rPr>
-          <w:rFonts w:ascii="Arial" w:hAnsi="Arial" w:cs="Arial"/>
-          <w:sz w:val="24"/>
-          <w:szCs w:val="24"/>
-        </w:rPr>
-      </w:pPr>
-      <w:r>
-        <w:rPr>
-          <w:rFonts w:ascii="Arial" w:hAnsi="Arial" w:cs="Arial"/>
-          <w:sz w:val="24"/>
-          <w:szCs w:val="24"/>
-        </w:rPr>
-        <w:t>Falta de modularidade devido ao design baseado em conjunto (FÁTIMA, 2020).</w:t>
-      </w:r>
-    </w:p>
-    <w:p>
-      <w:pPr>
-        <w:pStyle w:val="PargrafodaLista"/>
-        <w:numPr>
-          <w:ilvl w:val="0"/>
-          <w:numId w:val="16"/>
-        </w:numPr>
-        <w:spacing w:after="0" w:line="360" w:lineRule="auto"/>
-        <w:jc w:val="both"/>
-        <w:rPr>
-          <w:rFonts w:ascii="Arial" w:hAnsi="Arial" w:cs="Arial"/>
-          <w:sz w:val="24"/>
-          <w:szCs w:val="24"/>
-        </w:rPr>
-      </w:pPr>
-      <w:r>
-        <w:rPr>
-          <w:rFonts w:ascii="Arial" w:hAnsi="Arial" w:cs="Arial"/>
-          <w:sz w:val="24"/>
-          <w:szCs w:val="24"/>
-        </w:rPr>
-        <w:t>O carregamento de dados confidenciais antes de transformá-los, expõe os dados privados em logs acessíveis aos administradores do sistema (PAUNCZ, 2021).</w:t>
-      </w:r>
-    </w:p>
-    <w:p>
-      <w:pPr>
-        <w:pStyle w:val="PargrafodaLista"/>
-        <w:numPr>
-          <w:ilvl w:val="0"/>
-          <w:numId w:val="16"/>
-        </w:numPr>
-        <w:spacing w:after="0" w:line="360" w:lineRule="auto"/>
-        <w:jc w:val="both"/>
-        <w:rPr>
-          <w:rFonts w:ascii="Arial" w:hAnsi="Arial" w:cs="Arial"/>
-          <w:sz w:val="24"/>
-          <w:szCs w:val="24"/>
-        </w:rPr>
-      </w:pPr>
-      <w:r>
-        <w:rPr>
-          <w:rFonts w:ascii="Arial" w:hAnsi="Arial" w:cs="Arial"/>
-          <w:sz w:val="24"/>
-          <w:szCs w:val="24"/>
-        </w:rPr>
-        <w:t>A evolução recente causa uma falta de confiança nas ferramentas de ELT em relação as de ETL (PAUNCZ, 2021).</w:t>
-      </w:r>
-    </w:p>
-    <w:p>
-      <w:pPr>
-        <w:pStyle w:val="PargrafodaLista"/>
-        <w:numPr>
-          <w:ilvl w:val="0"/>
-          <w:numId w:val="16"/>
-        </w:numPr>
-        <w:spacing w:after="0" w:line="360" w:lineRule="auto"/>
-        <w:jc w:val="both"/>
-        <w:rPr>
-          <w:rFonts w:ascii="Arial" w:hAnsi="Arial" w:cs="Arial"/>
-          <w:sz w:val="24"/>
-          <w:szCs w:val="24"/>
-        </w:rPr>
-      </w:pPr>
-      <w:r>
-        <w:rPr>
-          <w:rFonts w:ascii="Arial" w:hAnsi="Arial" w:cs="Arial"/>
-          <w:sz w:val="24"/>
-          <w:szCs w:val="24"/>
-        </w:rPr>
-        <w:t>Demanda uma maior quantidade de armazenamento (BLASI, 2020).</w:t>
-      </w:r>
-    </w:p>
-    <w:p>
-      <w:pPr>
-        <w:spacing w:after="0" w:line="360" w:lineRule="auto"/>
-        <w:rPr>
-          <w:rFonts w:ascii="Arial" w:hAnsi="Arial" w:cs="Arial"/>
-          <w:sz w:val="24"/>
-          <w:szCs w:val="24"/>
-        </w:rPr>
-      </w:pPr>
-    </w:p>
-    <w:p>
-      <w:pPr>
-        <w:spacing w:after="0" w:line="360" w:lineRule="auto"/>
-        <w:rPr>
-          <w:rFonts w:ascii="Arial" w:hAnsi="Arial" w:cs="Arial"/>
-          <w:sz w:val="24"/>
-          <w:szCs w:val="24"/>
-        </w:rPr>
-      </w:pPr>
-    </w:p>
-    <w:p>
-      <w:pPr>
-        <w:spacing w:after="0" w:line="360" w:lineRule="auto"/>
-        <w:rPr>
-          <w:rFonts w:ascii="Arial" w:hAnsi="Arial" w:cs="Arial"/>
-          <w:sz w:val="24"/>
-          <w:szCs w:val="24"/>
-        </w:rPr>
-      </w:pPr>
-    </w:p>
-    <w:p>
-      <w:pPr>
-        <w:spacing w:after="0" w:line="360" w:lineRule="auto"/>
-        <w:rPr>
-          <w:rFonts w:ascii="Arial" w:hAnsi="Arial" w:cs="Arial"/>
-          <w:sz w:val="24"/>
-          <w:szCs w:val="24"/>
-        </w:rPr>
-      </w:pPr>
-    </w:p>
-    <w:p>
-      <w:pPr>
-        <w:spacing w:after="0" w:line="360" w:lineRule="auto"/>
-        <w:rPr>
-          <w:rFonts w:ascii="Arial" w:hAnsi="Arial" w:cs="Arial"/>
-          <w:sz w:val="24"/>
-          <w:szCs w:val="24"/>
-        </w:rPr>
-      </w:pPr>
-    </w:p>
-    <w:p>
-      <w:pPr>
-        <w:spacing w:after="0" w:line="360" w:lineRule="auto"/>
-        <w:rPr>
-          <w:rFonts w:ascii="Arial" w:hAnsi="Arial" w:cs="Arial"/>
-          <w:sz w:val="24"/>
-          <w:szCs w:val="24"/>
-        </w:rPr>
-      </w:pPr>
-    </w:p>
-    <w:p>
-      <w:pPr>
-        <w:spacing w:after="0" w:line="360" w:lineRule="auto"/>
-        <w:rPr>
-          <w:rFonts w:ascii="Arial" w:hAnsi="Arial" w:cs="Arial"/>
-          <w:sz w:val="24"/>
-          <w:szCs w:val="24"/>
-        </w:rPr>
-      </w:pPr>
-    </w:p>
-    <w:p>
-      <w:pPr>
-        <w:spacing w:after="0" w:line="360" w:lineRule="auto"/>
-        <w:rPr>
-          <w:rFonts w:ascii="Arial" w:hAnsi="Arial" w:cs="Arial"/>
-          <w:sz w:val="24"/>
-          <w:szCs w:val="24"/>
-        </w:rPr>
-      </w:pPr>
-    </w:p>
-    <w:p>
-      <w:pPr>
-        <w:spacing w:after="0" w:line="360" w:lineRule="auto"/>
-        <w:rPr>
-          <w:rFonts w:ascii="Arial" w:hAnsi="Arial" w:cs="Arial"/>
-          <w:sz w:val="24"/>
-          <w:szCs w:val="24"/>
-        </w:rPr>
-      </w:pPr>
-    </w:p>
-    <w:p>
-      <w:pPr>
-        <w:spacing w:after="0" w:line="360" w:lineRule="auto"/>
-        <w:rPr>
-          <w:rFonts w:ascii="Arial" w:hAnsi="Arial" w:cs="Arial"/>
-          <w:sz w:val="24"/>
-          <w:szCs w:val="24"/>
-        </w:rPr>
-      </w:pPr>
-      <w:r>
-        <w:rPr>
-          <w:rFonts w:ascii="Arial" w:hAnsi="Arial" w:cs="Arial"/>
-          <w:sz w:val="24"/>
-          <w:szCs w:val="24"/>
-        </w:rPr>
+        <w:ind w:firstLine="720"/>
+        <w:jc w:val="both"/>
+        <w:rPr>
+          <w:rFonts w:ascii="Arial" w:hAnsi="Arial" w:cs="Arial"/>
+          <w:sz w:val="24"/>
+          <w:szCs w:val="24"/>
+        </w:rPr>
+      </w:pPr>
+      <w:r>
+        <w:rPr>
+          <w:rFonts w:ascii="Arial" w:hAnsi="Arial" w:cs="Arial"/>
+          <w:sz w:val="24"/>
+          <w:szCs w:val="24"/>
+        </w:rPr>
+        <w:t>Limitação nas ferramentas que oferecem suporte para o ELT</w:t>
+      </w:r>
+      <w:r>
+        <w:rPr>
+          <w:rFonts w:ascii="Arial" w:hAnsi="Arial" w:cs="Arial"/>
+          <w:sz w:val="24"/>
+          <w:szCs w:val="24"/>
+        </w:rPr>
+        <w:t xml:space="preserve">. </w:t>
+      </w:r>
+      <w:r>
+        <w:rPr>
+          <w:rFonts w:ascii="Arial" w:hAnsi="Arial" w:cs="Arial"/>
+          <w:sz w:val="24"/>
+          <w:szCs w:val="24"/>
+        </w:rPr>
+        <w:t>Falta de modularidade devido ao design baseado em conjunto</w:t>
+      </w:r>
+      <w:r>
+        <w:rPr>
+          <w:rFonts w:ascii="Arial" w:hAnsi="Arial" w:cs="Arial"/>
+          <w:sz w:val="24"/>
+          <w:szCs w:val="24"/>
+        </w:rPr>
+        <w:t xml:space="preserve">. </w:t>
+      </w:r>
+      <w:r>
+        <w:rPr>
+          <w:rFonts w:ascii="Arial" w:hAnsi="Arial" w:cs="Arial"/>
+          <w:sz w:val="24"/>
+          <w:szCs w:val="24"/>
+        </w:rPr>
+        <w:t>O carregamento de dados confidenciais antes de transformá-los, expõe os dados privados em logs acessíveis aos administradores do sistema</w:t>
+      </w:r>
+      <w:r>
+        <w:rPr>
+          <w:rFonts w:ascii="Arial" w:hAnsi="Arial" w:cs="Arial"/>
+          <w:sz w:val="24"/>
+          <w:szCs w:val="24"/>
+        </w:rPr>
+        <w:t xml:space="preserve">. </w:t>
+      </w:r>
+      <w:r>
+        <w:rPr>
+          <w:rFonts w:ascii="Arial" w:hAnsi="Arial" w:cs="Arial"/>
+          <w:sz w:val="24"/>
+          <w:szCs w:val="24"/>
+        </w:rPr>
+        <w:t>A evolução recente causa uma falta de confiança nas ferramentas de ELT em relação as de ETL</w:t>
+      </w:r>
+      <w:r>
+        <w:rPr>
+          <w:rFonts w:ascii="Arial" w:hAnsi="Arial" w:cs="Arial"/>
+          <w:sz w:val="24"/>
+          <w:szCs w:val="24"/>
+        </w:rPr>
+        <w:t xml:space="preserve">. </w:t>
+      </w:r>
+      <w:r>
+        <w:rPr>
+          <w:rFonts w:ascii="Arial" w:hAnsi="Arial" w:cs="Arial"/>
+          <w:sz w:val="24"/>
+          <w:szCs w:val="24"/>
+        </w:rPr>
+        <w:t>Demanda uma maior quantidade de armazenamento</w:t>
+      </w:r>
+      <w:r>
+        <w:rPr>
+          <w:rFonts w:ascii="Arial" w:hAnsi="Arial" w:cs="Arial"/>
+          <w:sz w:val="24"/>
+          <w:szCs w:val="24"/>
+        </w:rPr>
+        <w:t xml:space="preserve"> </w:t>
+      </w:r>
+      <w:r>
+        <w:rPr>
+          <w:rFonts w:ascii="Arial" w:hAnsi="Arial" w:cs="Arial"/>
+          <w:sz w:val="24"/>
+          <w:szCs w:val="24"/>
+        </w:rPr>
+        <w:t xml:space="preserve">(FÁTIMA, 2020; IBM, 2021; </w:t>
+      </w:r>
+      <w:r>
+        <w:rPr>
+          <w:rFonts w:ascii="Arial" w:hAnsi="Arial" w:cs="Arial"/>
+          <w:color w:val="000000"/>
+          <w:sz w:val="24"/>
+          <w:szCs w:val="24"/>
+        </w:rPr>
+        <w:t>RAJ</w:t>
+      </w:r>
+      <w:r>
+        <w:rPr>
+          <w:rFonts w:ascii="Arial" w:hAnsi="Arial" w:cs="Arial"/>
+          <w:color w:val="000000"/>
+          <w:sz w:val="24"/>
+          <w:szCs w:val="24"/>
+        </w:rPr>
+        <w:t>,</w:t>
+      </w:r>
+      <w:r>
+        <w:rPr>
+          <w:rFonts w:ascii="Arial" w:hAnsi="Arial" w:cs="Arial"/>
+          <w:color w:val="000000"/>
+          <w:sz w:val="24"/>
+          <w:szCs w:val="24"/>
+        </w:rPr>
+        <w:t xml:space="preserve"> BOSCH</w:t>
+      </w:r>
+      <w:r>
+        <w:rPr>
+          <w:rFonts w:ascii="Arial" w:hAnsi="Arial" w:cs="Arial"/>
+          <w:color w:val="000000"/>
+          <w:sz w:val="24"/>
+          <w:szCs w:val="24"/>
+        </w:rPr>
+        <w:t>,</w:t>
+      </w:r>
+      <w:r>
+        <w:rPr>
+          <w:rFonts w:ascii="Arial" w:hAnsi="Arial" w:cs="Arial"/>
+          <w:color w:val="000000"/>
+          <w:sz w:val="24"/>
+          <w:szCs w:val="24"/>
+        </w:rPr>
+        <w:t xml:space="preserve"> OLSSON</w:t>
+      </w:r>
+      <w:r>
+        <w:rPr>
+          <w:rFonts w:ascii="Arial" w:hAnsi="Arial" w:cs="Arial"/>
+          <w:color w:val="000000"/>
+          <w:sz w:val="24"/>
+          <w:szCs w:val="24"/>
+        </w:rPr>
+        <w:t>,</w:t>
+      </w:r>
+      <w:r>
+        <w:rPr>
+          <w:rFonts w:ascii="Arial" w:hAnsi="Arial" w:cs="Arial"/>
+          <w:color w:val="000000"/>
+          <w:sz w:val="24"/>
+          <w:szCs w:val="24"/>
+        </w:rPr>
+        <w:t xml:space="preserve"> WANG, 2020; T</w:t>
+      </w:r>
+      <w:r>
+        <w:rPr>
+          <w:rFonts w:ascii="Arial" w:hAnsi="Arial" w:cs="Arial"/>
+          <w:color w:val="222222"/>
+          <w:sz w:val="24"/>
+          <w:szCs w:val="24"/>
+          <w:shd w:val="clear" w:color="auto" w:fill="FFFFFF"/>
+        </w:rPr>
+        <w:t>AVARES, 2013; TIWARI, 2016; S</w:t>
+      </w:r>
+      <w:r>
+        <w:rPr>
+          <w:rFonts w:ascii="Arial" w:hAnsi="Arial" w:cs="Arial"/>
+          <w:sz w:val="24"/>
+          <w:szCs w:val="24"/>
+        </w:rPr>
+        <w:t>INGHAL</w:t>
+      </w:r>
+      <w:r>
+        <w:rPr>
+          <w:rFonts w:ascii="Arial" w:hAnsi="Arial" w:cs="Arial"/>
+          <w:sz w:val="24"/>
+          <w:szCs w:val="24"/>
+        </w:rPr>
+        <w:t>,</w:t>
+      </w:r>
+      <w:r>
+        <w:rPr>
+          <w:rFonts w:ascii="Arial" w:hAnsi="Arial" w:cs="Arial"/>
+          <w:sz w:val="24"/>
+          <w:szCs w:val="24"/>
+        </w:rPr>
+        <w:t xml:space="preserve"> AGGARWAL, 2022)</w:t>
+      </w:r>
+      <w:r>
+        <w:rPr>
+          <w:rFonts w:ascii="Arial" w:hAnsi="Arial" w:cs="Arial"/>
+          <w:sz w:val="24"/>
+          <w:szCs w:val="24"/>
+        </w:rPr>
+        <w:t>.</w:t>
+      </w:r>
+    </w:p>
+    <w:p>
+      <w:pPr>
+        <w:spacing w:after="0" w:line="360" w:lineRule="auto"/>
+        <w:jc w:val="both"/>
+        <w:rPr>
+          <w:rFonts w:ascii="Arial" w:hAnsi="Arial" w:cs="Arial"/>
+          <w:sz w:val="24"/>
+          <w:szCs w:val="24"/>
+        </w:rPr>
+      </w:pPr>
+    </w:p>
+    <w:p>
+      <w:pPr>
+        <w:spacing w:after="0" w:line="360" w:lineRule="auto"/>
+        <w:jc w:val="both"/>
+        <w:rPr>
+          <w:rFonts w:ascii="Arial" w:hAnsi="Arial" w:cs="Arial"/>
+          <w:sz w:val="24"/>
+          <w:szCs w:val="24"/>
+        </w:rPr>
+      </w:pPr>
+    </w:p>
+    <w:p>
+      <w:pPr>
+        <w:spacing w:after="0" w:line="360" w:lineRule="auto"/>
+        <w:jc w:val="both"/>
+        <w:rPr>
+          <w:rFonts w:ascii="Arial" w:hAnsi="Arial" w:cs="Arial"/>
+          <w:sz w:val="24"/>
+          <w:szCs w:val="24"/>
+        </w:rPr>
+      </w:pPr>
+    </w:p>
+    <w:p>
+      <w:pPr>
+        <w:spacing w:after="0" w:line="360" w:lineRule="auto"/>
+        <w:jc w:val="both"/>
+        <w:rPr>
+          <w:rFonts w:ascii="Arial" w:hAnsi="Arial" w:cs="Arial"/>
+          <w:sz w:val="24"/>
+          <w:szCs w:val="24"/>
+        </w:rPr>
+      </w:pPr>
+    </w:p>
+    <w:p>
+      <w:pPr>
+        <w:spacing w:after="0" w:line="360" w:lineRule="auto"/>
+        <w:jc w:val="both"/>
+        <w:rPr>
+          <w:rFonts w:ascii="Arial" w:hAnsi="Arial" w:cs="Arial"/>
+          <w:sz w:val="24"/>
+          <w:szCs w:val="24"/>
+        </w:rPr>
+      </w:pPr>
+    </w:p>
+    <w:p>
+      <w:pPr>
+        <w:spacing w:after="0" w:line="360" w:lineRule="auto"/>
+        <w:jc w:val="both"/>
+        <w:rPr>
+          <w:rFonts w:ascii="Arial" w:hAnsi="Arial" w:cs="Arial"/>
+          <w:sz w:val="24"/>
+          <w:szCs w:val="24"/>
+        </w:rPr>
+      </w:pPr>
+    </w:p>
+    <w:p>
+      <w:pPr>
+        <w:spacing w:after="0" w:line="360" w:lineRule="auto"/>
+        <w:jc w:val="both"/>
+        <w:rPr>
+          <w:rFonts w:ascii="Arial" w:hAnsi="Arial" w:cs="Arial"/>
+          <w:sz w:val="24"/>
+          <w:szCs w:val="24"/>
+        </w:rPr>
+      </w:pPr>
+    </w:p>
+    <w:p>
+      <w:pPr>
+        <w:spacing w:after="0" w:line="360" w:lineRule="auto"/>
+        <w:jc w:val="both"/>
+        <w:rPr>
+          <w:rFonts w:ascii="Arial" w:hAnsi="Arial" w:cs="Arial"/>
+          <w:sz w:val="24"/>
+          <w:szCs w:val="24"/>
+        </w:rPr>
+      </w:pPr>
+    </w:p>
+    <w:p>
+      <w:pPr>
+        <w:spacing w:after="0" w:line="360" w:lineRule="auto"/>
+        <w:jc w:val="both"/>
+        <w:rPr>
+          <w:rFonts w:ascii="Arial" w:hAnsi="Arial" w:cs="Arial"/>
+          <w:sz w:val="24"/>
+          <w:szCs w:val="24"/>
+        </w:rPr>
+      </w:pPr>
+    </w:p>
+    <w:p>
+      <w:pPr>
+        <w:spacing w:after="0" w:line="360" w:lineRule="auto"/>
+        <w:jc w:val="both"/>
+        <w:rPr>
+          <w:rFonts w:ascii="Arial" w:hAnsi="Arial" w:cs="Arial"/>
+          <w:sz w:val="24"/>
+          <w:szCs w:val="24"/>
+        </w:rPr>
+      </w:pPr>
+    </w:p>
+    <w:p>
+      <w:pPr>
+        <w:spacing w:after="0" w:line="360" w:lineRule="auto"/>
+        <w:jc w:val="both"/>
+        <w:rPr>
+          <w:rFonts w:ascii="Arial" w:hAnsi="Arial" w:cs="Arial"/>
+          <w:sz w:val="24"/>
+          <w:szCs w:val="24"/>
+        </w:rPr>
+      </w:pPr>
+    </w:p>
+    <w:p>
+      <w:pPr>
+        <w:spacing w:after="0" w:line="360" w:lineRule="auto"/>
+        <w:jc w:val="both"/>
+        <w:rPr>
+          <w:rFonts w:ascii="Arial" w:hAnsi="Arial" w:cs="Arial"/>
+          <w:sz w:val="24"/>
+          <w:szCs w:val="24"/>
+        </w:rPr>
+      </w:pPr>
+    </w:p>
+    <w:p>
+      <w:pPr>
+        <w:spacing w:after="0" w:line="360" w:lineRule="auto"/>
+        <w:jc w:val="both"/>
+        <w:rPr>
+          <w:rFonts w:ascii="Arial" w:hAnsi="Arial" w:cs="Arial"/>
+          <w:sz w:val="24"/>
+          <w:szCs w:val="24"/>
+        </w:rPr>
+      </w:pPr>
+    </w:p>
+    <w:p>
+      <w:pPr>
+        <w:spacing w:after="0" w:line="360" w:lineRule="auto"/>
+        <w:rPr>
+          <w:rFonts w:ascii="Arial" w:hAnsi="Arial" w:cs="Arial"/>
+          <w:sz w:val="24"/>
+          <w:szCs w:val="24"/>
+        </w:rPr>
+      </w:pPr>
+      <w:r>
+        <w:rPr>
+          <w:rFonts w:ascii="Arial" w:hAnsi="Arial" w:cs="Arial"/>
+          <w:sz w:val="24"/>
+          <w:szCs w:val="24"/>
+        </w:rPr>
+        <w:lastRenderedPageBreak/>
         <w:t>3.5 Principais diferenças:</w:t>
       </w:r>
     </w:p>
@@ -12232,7 +12638,103 @@
           <w:sz w:val="24"/>
           <w:szCs w:val="24"/>
         </w:rPr>
-        <w:t>Fonte: Segner (2023), acesso em 24/03/2023.</w:t>
+        <w:t xml:space="preserve">Fonte: </w:t>
+      </w:r>
+      <w:r>
+        <w:rPr>
+          <w:rFonts w:ascii="Arial" w:hAnsi="Arial" w:cs="Arial"/>
+          <w:sz w:val="24"/>
+          <w:szCs w:val="24"/>
+        </w:rPr>
+        <w:t>S</w:t>
+      </w:r>
+      <w:r>
+        <w:rPr>
+          <w:rFonts w:ascii="Arial" w:hAnsi="Arial" w:cs="Arial"/>
+          <w:sz w:val="24"/>
+          <w:szCs w:val="24"/>
+        </w:rPr>
+        <w:t>inghal e</w:t>
+      </w:r>
+      <w:r>
+        <w:rPr>
+          <w:rFonts w:ascii="Arial" w:hAnsi="Arial" w:cs="Arial"/>
+          <w:sz w:val="24"/>
+          <w:szCs w:val="24"/>
+        </w:rPr>
+        <w:t xml:space="preserve"> A</w:t>
+      </w:r>
+      <w:r>
+        <w:rPr>
+          <w:rFonts w:ascii="Arial" w:hAnsi="Arial" w:cs="Arial"/>
+          <w:sz w:val="24"/>
+          <w:szCs w:val="24"/>
+        </w:rPr>
+        <w:t>ggarwal</w:t>
+      </w:r>
+      <w:r>
+        <w:rPr>
+          <w:rFonts w:ascii="Arial" w:hAnsi="Arial" w:cs="Arial"/>
+          <w:sz w:val="24"/>
+          <w:szCs w:val="24"/>
+        </w:rPr>
+        <w:t xml:space="preserve">, </w:t>
+      </w:r>
+      <w:r>
+        <w:rPr>
+          <w:rFonts w:ascii="Arial" w:hAnsi="Arial" w:cs="Arial"/>
+          <w:sz w:val="24"/>
+          <w:szCs w:val="24"/>
+        </w:rPr>
+        <w:t>(</w:t>
+      </w:r>
+      <w:r>
+        <w:rPr>
+          <w:rFonts w:ascii="Arial" w:hAnsi="Arial" w:cs="Arial"/>
+          <w:sz w:val="24"/>
+          <w:szCs w:val="24"/>
+        </w:rPr>
+        <w:t>2022)</w:t>
+      </w:r>
+      <w:r>
+        <w:rPr>
+          <w:rFonts w:ascii="Arial" w:hAnsi="Arial" w:cs="Arial"/>
+          <w:sz w:val="24"/>
+          <w:szCs w:val="24"/>
+        </w:rPr>
+        <w:t xml:space="preserve">, acesso em </w:t>
+      </w:r>
+      <w:r>
+        <w:rPr>
+          <w:rFonts w:ascii="Arial" w:hAnsi="Arial" w:cs="Arial"/>
+          <w:sz w:val="24"/>
+          <w:szCs w:val="24"/>
+        </w:rPr>
+        <w:t>10</w:t>
+      </w:r>
+      <w:r>
+        <w:rPr>
+          <w:rFonts w:ascii="Arial" w:hAnsi="Arial" w:cs="Arial"/>
+          <w:sz w:val="24"/>
+          <w:szCs w:val="24"/>
+        </w:rPr>
+        <w:t>/0</w:t>
+      </w:r>
+      <w:r>
+        <w:rPr>
+          <w:rFonts w:ascii="Arial" w:hAnsi="Arial" w:cs="Arial"/>
+          <w:sz w:val="24"/>
+          <w:szCs w:val="24"/>
+        </w:rPr>
+        <w:t>6</w:t>
+      </w:r>
+      <w:r>
+        <w:rPr>
+          <w:rFonts w:ascii="Arial" w:hAnsi="Arial" w:cs="Arial"/>
+          <w:sz w:val="24"/>
+          <w:szCs w:val="24"/>
+        </w:rPr>
+        <w:t>/2023.</w:t>
       </w:r>
     </w:p>
     <w:p>
@@ -12327,7 +12829,10 @@
           <w:szCs w:val="24"/>
         </w:rPr>
       </w:pPr>
-      <w:r>
+    </w:p>
+    <w:p>
+      <w:pPr>
+        <w:spacing w:after="0" w:line="360" w:lineRule="auto"/>
         <w:rPr>
           <w:rFonts w:ascii="Arial" w:hAnsi="Arial" w:cs="Arial"/>
           <w:b/>
@@ -12335,9 +12840,11 @@
           <w:sz w:val="24"/>
           <w:szCs w:val="24"/>
         </w:rPr>
-        <w:t>4</w:t>
-      </w:r>
-      <w:r>
+      </w:pPr>
+    </w:p>
+    <w:p>
+      <w:pPr>
+        <w:spacing w:after="0" w:line="360" w:lineRule="auto"/>
         <w:rPr>
           <w:rFonts w:ascii="Arial" w:hAnsi="Arial" w:cs="Arial"/>
           <w:b/>
@@ -12345,7 +12852,80 @@
           <w:sz w:val="24"/>
           <w:szCs w:val="24"/>
         </w:rPr>
+      </w:pPr>
+      <w:r>
+        <w:rPr>
+          <w:rFonts w:ascii="Arial" w:hAnsi="Arial" w:cs="Arial"/>
+          <w:b/>
+          <w:bCs/>
+          <w:sz w:val="24"/>
+          <w:szCs w:val="24"/>
+        </w:rPr>
+        <w:lastRenderedPageBreak/>
+        <w:t>4</w:t>
+      </w:r>
+      <w:r>
+        <w:rPr>
+          <w:rFonts w:ascii="Arial" w:hAnsi="Arial" w:cs="Arial"/>
+          <w:b/>
+          <w:bCs/>
+          <w:sz w:val="24"/>
+          <w:szCs w:val="24"/>
+        </w:rPr>
         <w:t xml:space="preserve"> Conclusão</w:t>
+      </w:r>
+    </w:p>
+    <w:p>
+      <w:pPr>
+        <w:spacing w:after="0" w:line="360" w:lineRule="auto"/>
+        <w:jc w:val="both"/>
+        <w:rPr>
+          <w:rFonts w:ascii="Arial" w:hAnsi="Arial" w:cs="Arial"/>
+          <w:sz w:val="24"/>
+          <w:szCs w:val="24"/>
+        </w:rPr>
+      </w:pPr>
+      <w:r>
+        <w:rPr>
+          <w:rFonts w:ascii="Arial" w:hAnsi="Arial" w:cs="Arial"/>
+          <w:b/>
+          <w:bCs/>
+          <w:sz w:val="24"/>
+          <w:szCs w:val="24"/>
+        </w:rPr>
+        <w:tab/>
+      </w:r>
+      <w:r>
+        <w:rPr>
+          <w:rFonts w:ascii="Arial" w:hAnsi="Arial" w:cs="Arial"/>
+          <w:sz w:val="24"/>
+          <w:szCs w:val="24"/>
+        </w:rPr>
+        <w:t>O Etl é um paradigma clássico, funcionando com infraestruturas convencionais de data center, que estão em processo de substituição por tecnologias de nuvem. Com uma infraestrutura já existente ou para implantações muito específicas, algumas empresas optam pela utilização do ETL. O ELT faz uso eficaz das tecnologias de nuvem, tornando-o assim o futuro do armazenamento de dados. Ele fornece informações relevantes que ajudam na tomada de decisões, possibilitando que empresas analisem grandes conjuntos de dados com menos manutenção. Com o avanço das ferramentas de integração de dados, o ETL tende a se expandir</w:t>
+      </w:r>
+      <w:r>
+        <w:rPr>
+          <w:rFonts w:ascii="Arial" w:hAnsi="Arial" w:cs="Arial"/>
+          <w:sz w:val="24"/>
+          <w:szCs w:val="24"/>
+        </w:rPr>
+        <w:t xml:space="preserve"> </w:t>
+      </w:r>
+      <w:r>
+        <w:rPr>
+          <w:rFonts w:ascii="Arial" w:hAnsi="Arial" w:cs="Arial"/>
+          <w:sz w:val="24"/>
+          <w:szCs w:val="24"/>
+        </w:rPr>
+        <w:t>(SINGHAL; AGGARWAL, 2022)</w:t>
+      </w:r>
+      <w:r>
+        <w:rPr>
+          <w:rFonts w:ascii="Arial" w:hAnsi="Arial" w:cs="Arial"/>
+          <w:sz w:val="24"/>
+          <w:szCs w:val="24"/>
+        </w:rPr>
+        <w:t>.</w:t>
       </w:r>
     </w:p>
     <w:p>
@@ -12497,118 +13077,6 @@
         <w:jc w:val="both"/>
         <w:rPr>
           <w:rFonts w:ascii="Arial" w:eastAsia="Arial" w:hAnsi="Arial" w:cs="Arial"/>
-          <w:sz w:val="24"/>
-          <w:szCs w:val="24"/>
-        </w:rPr>
-      </w:pPr>
-    </w:p>
-    <w:p>
-      <w:pPr>
-        <w:tabs>
-          <w:tab w:val="left" w:pos="1752"/>
-        </w:tabs>
-        <w:spacing w:after="0" w:line="360" w:lineRule="auto"/>
-        <w:jc w:val="both"/>
-        <w:rPr>
-          <w:rFonts w:ascii="Arial" w:eastAsia="Arial" w:hAnsi="Arial" w:cs="Arial"/>
-          <w:sz w:val="24"/>
-          <w:szCs w:val="24"/>
-        </w:rPr>
-      </w:pPr>
-    </w:p>
-    <w:p>
-      <w:pPr>
-        <w:tabs>
-          <w:tab w:val="left" w:pos="1752"/>
-        </w:tabs>
-        <w:spacing w:after="0" w:line="360" w:lineRule="auto"/>
-        <w:jc w:val="both"/>
-        <w:rPr>
-          <w:rFonts w:ascii="Arial" w:eastAsia="Arial" w:hAnsi="Arial" w:cs="Arial"/>
-          <w:sz w:val="24"/>
-          <w:szCs w:val="24"/>
-        </w:rPr>
-      </w:pPr>
-    </w:p>
-    <w:p>
-      <w:pPr>
-        <w:tabs>
-          <w:tab w:val="left" w:pos="1752"/>
-        </w:tabs>
-        <w:spacing w:after="0" w:line="360" w:lineRule="auto"/>
-        <w:jc w:val="both"/>
-        <w:rPr>
-          <w:rFonts w:ascii="Arial" w:eastAsia="Arial" w:hAnsi="Arial" w:cs="Arial"/>
-          <w:sz w:val="24"/>
-          <w:szCs w:val="24"/>
-        </w:rPr>
-      </w:pPr>
-    </w:p>
-    <w:p>
-      <w:pPr>
-        <w:tabs>
-          <w:tab w:val="left" w:pos="1752"/>
-        </w:tabs>
-        <w:spacing w:after="0" w:line="360" w:lineRule="auto"/>
-        <w:jc w:val="both"/>
-        <w:rPr>
-          <w:rFonts w:ascii="Arial" w:eastAsia="Arial" w:hAnsi="Arial" w:cs="Arial"/>
-          <w:sz w:val="24"/>
-          <w:szCs w:val="24"/>
-        </w:rPr>
-      </w:pPr>
-    </w:p>
-    <w:p>
-      <w:pPr>
-        <w:tabs>
-          <w:tab w:val="left" w:pos="1752"/>
-        </w:tabs>
-        <w:spacing w:after="0" w:line="360" w:lineRule="auto"/>
-        <w:jc w:val="both"/>
-        <w:rPr>
-          <w:rFonts w:ascii="Arial" w:eastAsia="Arial" w:hAnsi="Arial" w:cs="Arial"/>
-          <w:sz w:val="24"/>
-          <w:szCs w:val="24"/>
-        </w:rPr>
-      </w:pPr>
-    </w:p>
-    <w:p>
-      <w:pPr>
-        <w:tabs>
-          <w:tab w:val="left" w:pos="1752"/>
-        </w:tabs>
-        <w:spacing w:after="0" w:line="360" w:lineRule="auto"/>
-        <w:jc w:val="both"/>
-        <w:rPr>
-          <w:rFonts w:ascii="Arial" w:eastAsia="Arial" w:hAnsi="Arial" w:cs="Arial"/>
-          <w:sz w:val="24"/>
-          <w:szCs w:val="24"/>
-        </w:rPr>
-      </w:pPr>
-    </w:p>
-    <w:p>
-      <w:pPr>
-        <w:tabs>
-          <w:tab w:val="left" w:pos="1752"/>
-        </w:tabs>
-        <w:spacing w:after="0" w:line="360" w:lineRule="auto"/>
-        <w:jc w:val="both"/>
-        <w:rPr>
-          <w:rFonts w:ascii="Arial" w:eastAsia="Arial" w:hAnsi="Arial" w:cs="Arial"/>
-          <w:sz w:val="24"/>
-          <w:szCs w:val="24"/>
-        </w:rPr>
-      </w:pPr>
-    </w:p>
-    <w:p>
-      <w:pPr>
-        <w:tabs>
-          <w:tab w:val="left" w:pos="1752"/>
-        </w:tabs>
-        <w:spacing w:after="0" w:line="360" w:lineRule="auto"/>
-        <w:jc w:val="both"/>
-        <w:rPr>
-          <w:rFonts w:ascii="Arial" w:eastAsia="Arial" w:hAnsi="Arial" w:cs="Arial"/>
           <w:b/>
           <w:sz w:val="24"/>
           <w:szCs w:val="24"/>
@@ -12645,7 +13113,7 @@
           <w:shd w:val="clear" w:color="auto" w:fill="FFFFFF"/>
         </w:rPr>
       </w:pPr>
-      <w:bookmarkStart w:id="11" w:name="_Hlk133396627"/>
+      <w:bookmarkStart w:id="15" w:name="_Hlk133396627"/>
       <w:r>
         <w:rPr>
           <w:rFonts w:ascii="Arial" w:hAnsi="Arial" w:cs="Arial"/>
@@ -12979,18 +13447,7 @@
           <w:szCs w:val="24"/>
           <w:shd w:val="clear" w:color="auto" w:fill="FFFFFF"/>
         </w:rPr>
-        <w:t>2020. Disponível em: https://blog.indicium.tech/etl-vs-elt-diferencas/?utm_source=Google&amp;utm_medium=cpc&amp;utm_term=&amp;utm_campaign=19229929630&amp;utm_content=&amp;gclid=Cj0KCQiAxbefBhDfARIsAL4XLRpHfjmOB5-JAR-</w:t>
-      </w:r>
-      <w:r>
-        <w:rPr>
-          <w:rFonts w:ascii="Arial" w:hAnsi="Arial" w:cs="Arial"/>
-          <w:color w:val="222222"/>
-          <w:sz w:val="24"/>
-          <w:szCs w:val="24"/>
-          <w:shd w:val="clear" w:color="auto" w:fill="FFFFFF"/>
-        </w:rPr>
-        <w:lastRenderedPageBreak/>
-        <w:t xml:space="preserve">YWRjnhhC1TvnUQNWYbNgtbLE8Rzm5dxDS9LglxFwaAtQCEALw_wcB. </w:t>
+        <w:t xml:space="preserve">2020. Disponível em: https://blog.indicium.tech/etl-vs-elt-diferencas/?utm_source=Google&amp;utm_medium=cpc&amp;utm_term=&amp;utm_campaign=19229929630&amp;utm_content=&amp;gclid=Cj0KCQiAxbefBhDfARIsAL4XLRpHfjmOB5-JAR-YWRjnhhC1TvnUQNWYbNgtbLE8Rzm5dxDS9LglxFwaAtQCEALw_wcB. </w:t>
       </w:r>
       <w:r>
         <w:rPr>
@@ -13067,6 +13524,7 @@
           <w:shd w:val="clear" w:color="auto" w:fill="FFFFFF"/>
           <w:lang w:val="en-US"/>
         </w:rPr>
+        <w:lastRenderedPageBreak/>
         <w:t>CHEN, Min; MAO, Shiwen; LIU, Yunhao. Big Data: a survey. </w:t>
       </w:r>
       <w:r>
@@ -13483,64 +13941,64 @@
           <w:szCs w:val="24"/>
           <w:shd w:val="clear" w:color="auto" w:fill="FFFFFF"/>
         </w:rPr>
+        <w:t>MAGNUM, Lucas. </w:t>
+      </w:r>
+      <w:r>
+        <w:rPr>
+          <w:rStyle w:val="Forte"/>
+          <w:rFonts w:ascii="Arial" w:hAnsi="Arial" w:cs="Arial"/>
+          <w:color w:val="222222"/>
+          <w:sz w:val="24"/>
+          <w:szCs w:val="24"/>
+          <w:shd w:val="clear" w:color="auto" w:fill="FFFFFF"/>
+        </w:rPr>
+        <w:t>Engenharia de Dados — EL, ETL e ELT</w:t>
+      </w:r>
+      <w:r>
+        <w:rPr>
+          <w:rFonts w:ascii="Arial" w:hAnsi="Arial" w:cs="Arial"/>
+          <w:color w:val="222222"/>
+          <w:sz w:val="24"/>
+          <w:szCs w:val="24"/>
+          <w:shd w:val="clear" w:color="auto" w:fill="FFFFFF"/>
+        </w:rPr>
+        <w:t>: abordagens de extração de dados de forma simplificada. Abordagens de extração de dados de forma simplificada. 2021. Disponível em: https://lucasmagnum.medium.com/engenharia-de-dados-el-etl-e-elt-b42142058c87. Acesso em: 14 mar. 2023.</w:t>
+      </w:r>
+    </w:p>
+    <w:p>
+      <w:pPr>
+        <w:spacing w:after="0" w:line="360" w:lineRule="auto"/>
+        <w:jc w:val="both"/>
+        <w:rPr>
+          <w:rFonts w:ascii="Arial" w:hAnsi="Arial" w:cs="Arial"/>
+          <w:color w:val="222222"/>
+          <w:sz w:val="24"/>
+          <w:szCs w:val="24"/>
+          <w:shd w:val="clear" w:color="auto" w:fill="FFFFFF"/>
+        </w:rPr>
+      </w:pPr>
+    </w:p>
+    <w:p>
+      <w:pPr>
+        <w:spacing w:after="0" w:line="360" w:lineRule="auto"/>
+        <w:jc w:val="both"/>
+        <w:rPr>
+          <w:rFonts w:ascii="Arial" w:hAnsi="Arial" w:cs="Arial"/>
+          <w:color w:val="222222"/>
+          <w:sz w:val="24"/>
+          <w:szCs w:val="24"/>
+          <w:shd w:val="clear" w:color="auto" w:fill="FFFFFF"/>
+        </w:rPr>
+      </w:pPr>
+      <w:r>
+        <w:rPr>
+          <w:rFonts w:ascii="Arial" w:hAnsi="Arial" w:cs="Arial"/>
+          <w:color w:val="222222"/>
+          <w:sz w:val="24"/>
+          <w:szCs w:val="24"/>
+          <w:shd w:val="clear" w:color="auto" w:fill="FFFFFF"/>
+        </w:rPr>
         <w:lastRenderedPageBreak/>
-        <w:t>MAGNUM, Lucas. </w:t>
-      </w:r>
-      <w:r>
-        <w:rPr>
-          <w:rStyle w:val="Forte"/>
-          <w:rFonts w:ascii="Arial" w:hAnsi="Arial" w:cs="Arial"/>
-          <w:color w:val="222222"/>
-          <w:sz w:val="24"/>
-          <w:szCs w:val="24"/>
-          <w:shd w:val="clear" w:color="auto" w:fill="FFFFFF"/>
-        </w:rPr>
-        <w:t>Engenharia de Dados — EL, ETL e ELT</w:t>
-      </w:r>
-      <w:r>
-        <w:rPr>
-          <w:rFonts w:ascii="Arial" w:hAnsi="Arial" w:cs="Arial"/>
-          <w:color w:val="222222"/>
-          <w:sz w:val="24"/>
-          <w:szCs w:val="24"/>
-          <w:shd w:val="clear" w:color="auto" w:fill="FFFFFF"/>
-        </w:rPr>
-        <w:t>: abordagens de extração de dados de forma simplificada. Abordagens de extração de dados de forma simplificada. 2021. Disponível em: https://lucasmagnum.medium.com/engenharia-de-dados-el-etl-e-elt-b42142058c87. Acesso em: 14 mar. 2023.</w:t>
-      </w:r>
-    </w:p>
-    <w:p>
-      <w:pPr>
-        <w:spacing w:after="0" w:line="360" w:lineRule="auto"/>
-        <w:jc w:val="both"/>
-        <w:rPr>
-          <w:rFonts w:ascii="Arial" w:hAnsi="Arial" w:cs="Arial"/>
-          <w:color w:val="222222"/>
-          <w:sz w:val="24"/>
-          <w:szCs w:val="24"/>
-          <w:shd w:val="clear" w:color="auto" w:fill="FFFFFF"/>
-        </w:rPr>
-      </w:pPr>
-    </w:p>
-    <w:p>
-      <w:pPr>
-        <w:spacing w:after="0" w:line="360" w:lineRule="auto"/>
-        <w:jc w:val="both"/>
-        <w:rPr>
-          <w:rFonts w:ascii="Arial" w:hAnsi="Arial" w:cs="Arial"/>
-          <w:color w:val="222222"/>
-          <w:sz w:val="24"/>
-          <w:szCs w:val="24"/>
-          <w:shd w:val="clear" w:color="auto" w:fill="FFFFFF"/>
-        </w:rPr>
-      </w:pPr>
-      <w:r>
-        <w:rPr>
-          <w:rFonts w:ascii="Arial" w:hAnsi="Arial" w:cs="Arial"/>
-          <w:color w:val="222222"/>
-          <w:sz w:val="24"/>
-          <w:szCs w:val="24"/>
-          <w:shd w:val="clear" w:color="auto" w:fill="FFFFFF"/>
-        </w:rPr>
         <w:t>MICROSOFT. </w:t>
       </w:r>
       <w:r>
@@ -14355,7 +14813,7 @@
         </w:rPr>
       </w:pPr>
     </w:p>
-    <w:bookmarkEnd w:id="11"/>
+    <w:bookmarkEnd w:id="15"/>
     <w:p>
       <w:pPr>
         <w:spacing w:after="0" w:line="360" w:lineRule="auto"/>
@@ -14384,7 +14842,6 @@
           <w:highlight w:val="yellow"/>
           <w:lang w:val="en-US"/>
         </w:rPr>
-        <w:lastRenderedPageBreak/>
         <w:t>R. Wijaya and B. Pudjoatmodjo, "An overview and implementation of extraction-transformation-loading (ETL) process in data warehouse (Case study: Department of agriculture)," </w:t>
       </w:r>
       <w:r>
@@ -14429,6 +14886,7 @@
           <w:highlight w:val="yellow"/>
           <w:lang w:val="en-US"/>
         </w:rPr>
+        <w:lastRenderedPageBreak/>
         <w:t xml:space="preserve">url - </w:t>
       </w:r>
       <w:hyperlink r:id="rId17" w:history="1">
@@ -14692,6 +15150,7 @@
       <w:pPr>
         <w:pStyle w:val="NormalWeb"/>
         <w:spacing w:before="0" w:beforeAutospacing="0" w:after="0" w:afterAutospacing="0" w:line="360" w:lineRule="auto"/>
+        <w:jc w:val="both"/>
         <w:rPr>
           <w:rFonts w:ascii="Arial" w:hAnsi="Arial" w:cs="Arial"/>
           <w:highlight w:val="yellow"/>
@@ -14702,7 +15161,6 @@
           <w:rFonts w:ascii="Arial" w:hAnsi="Arial" w:cs="Arial"/>
           <w:highlight w:val="yellow"/>
         </w:rPr>
-        <w:lastRenderedPageBreak/>
         <w:t>A. Raj, J. Bosch, H. H. Olsson and T. J. Wang, "Modelling Data Pipelines," </w:t>
       </w:r>
       <w:r>
@@ -14725,6 +15183,7 @@
       <w:pPr>
         <w:pStyle w:val="NormalWeb"/>
         <w:spacing w:before="0" w:beforeAutospacing="0" w:after="0" w:afterAutospacing="0" w:line="360" w:lineRule="auto"/>
+        <w:jc w:val="both"/>
         <w:rPr>
           <w:rFonts w:ascii="Arial" w:hAnsi="Arial" w:cs="Arial"/>
         </w:rPr>
@@ -14744,6 +15203,7 @@
       <w:pPr>
         <w:pStyle w:val="NormalWeb"/>
         <w:spacing w:before="0" w:beforeAutospacing="0" w:after="0" w:afterAutospacing="0" w:line="360" w:lineRule="auto"/>
+        <w:jc w:val="both"/>
         <w:rPr>
           <w:rFonts w:ascii="Arial" w:hAnsi="Arial" w:cs="Arial"/>
         </w:rPr>
@@ -14753,6 +15213,7 @@
       <w:pPr>
         <w:pStyle w:val="NormalWeb"/>
         <w:spacing w:before="0" w:beforeAutospacing="0" w:after="0" w:afterAutospacing="0" w:line="360" w:lineRule="auto"/>
+        <w:jc w:val="both"/>
         <w:rPr>
           <w:rFonts w:ascii="Arial" w:hAnsi="Arial" w:cs="Arial"/>
           <w:color w:val="333333"/>
@@ -14767,6 +15228,7 @@
           <w:highlight w:val="yellow"/>
           <w:shd w:val="clear" w:color="auto" w:fill="FFFFFF"/>
         </w:rPr>
+        <w:lastRenderedPageBreak/>
         <w:t>P. Tiwari, "Advanced ETL (AETL) by integration of PERL and scripting method," </w:t>
       </w:r>
       <w:r>
@@ -14793,6 +15255,7 @@
       <w:pPr>
         <w:pStyle w:val="NormalWeb"/>
         <w:spacing w:before="0" w:beforeAutospacing="0" w:after="0" w:afterAutospacing="0" w:line="360" w:lineRule="auto"/>
+        <w:jc w:val="both"/>
         <w:rPr>
           <w:rFonts w:ascii="Arial" w:hAnsi="Arial" w:cs="Arial"/>
         </w:rPr>
@@ -14809,10 +15272,112 @@
       <w:pPr>
         <w:pStyle w:val="NormalWeb"/>
         <w:spacing w:before="0" w:beforeAutospacing="0" w:after="0" w:afterAutospacing="0" w:line="360" w:lineRule="auto"/>
-        <w:rPr>
-          <w:rFonts w:ascii="Arial" w:hAnsi="Arial" w:cs="Arial"/>
-        </w:rPr>
-      </w:pPr>
+        <w:jc w:val="both"/>
+        <w:rPr>
+          <w:rFonts w:ascii="Arial" w:hAnsi="Arial" w:cs="Arial"/>
+        </w:rPr>
+      </w:pPr>
+    </w:p>
+    <w:p>
+      <w:pPr>
+        <w:pStyle w:val="NormalWeb"/>
+        <w:spacing w:before="0" w:beforeAutospacing="0" w:after="0" w:afterAutospacing="0" w:line="360" w:lineRule="auto"/>
+        <w:jc w:val="both"/>
+        <w:rPr>
+          <w:rFonts w:ascii="Arial" w:hAnsi="Arial" w:cs="Arial"/>
+          <w:highlight w:val="yellow"/>
+        </w:rPr>
+      </w:pPr>
+      <w:r>
+        <w:rPr>
+          <w:rFonts w:ascii="Arial" w:hAnsi="Arial" w:cs="Arial"/>
+          <w:highlight w:val="yellow"/>
+        </w:rPr>
+        <w:t>A. E. Zvonarev, D. S. Gudilin, D. A. Lychagin and B. S. Goryachkin, "Extract-Load-Transform (ELT) Process Runtime Analysis and Optimization," </w:t>
+      </w:r>
+      <w:r>
+        <w:rPr>
+          <w:rStyle w:val="nfase"/>
+          <w:rFonts w:ascii="Arial" w:hAnsi="Arial" w:cs="Arial"/>
+          <w:highlight w:val="yellow"/>
+        </w:rPr>
+        <w:t>2023 5th International Youth Conference on Radio Electronics, Electrical and Power Engineering (REEPE)</w:t>
+      </w:r>
+      <w:r>
+        <w:rPr>
+          <w:rFonts w:ascii="Arial" w:hAnsi="Arial" w:cs="Arial"/>
+          <w:highlight w:val="yellow"/>
+        </w:rPr>
+        <w:t>, Moscow, Russian Federation, 2023, pp. 1-7, doi: 10.1109/REEPE57272.2023.10086728.</w:t>
+      </w:r>
+    </w:p>
+    <w:p>
+      <w:pPr>
+        <w:pStyle w:val="NormalWeb"/>
+        <w:spacing w:before="0" w:beforeAutospacing="0" w:after="0" w:afterAutospacing="0" w:line="360" w:lineRule="auto"/>
+        <w:jc w:val="both"/>
+        <w:rPr>
+          <w:rFonts w:ascii="Arial" w:hAnsi="Arial" w:cs="Arial"/>
+        </w:rPr>
+      </w:pPr>
+      <w:hyperlink r:id="rId22" w:history="1">
+        <w:r>
+          <w:rPr>
+            <w:rStyle w:val="Hyperlink"/>
+            <w:rFonts w:ascii="Arial" w:hAnsi="Arial" w:cs="Arial"/>
+            <w:highlight w:val="yellow"/>
+          </w:rPr>
+          <w:t>https://ieeexplore.ieee.org/stamp/stamp.jsp?tp=&amp;arnumber=10086728&amp;isnumber=10086686</w:t>
+        </w:r>
+      </w:hyperlink>
+    </w:p>
+    <w:p>
+      <w:pPr>
+        <w:pStyle w:val="NormalWeb"/>
+        <w:spacing w:before="0" w:beforeAutospacing="0" w:after="0" w:afterAutospacing="0" w:line="360" w:lineRule="auto"/>
+        <w:jc w:val="both"/>
+        <w:rPr>
+          <w:rFonts w:ascii="Arial" w:hAnsi="Arial" w:cs="Arial"/>
+        </w:rPr>
+      </w:pPr>
+    </w:p>
+    <w:p>
+      <w:pPr>
+        <w:pStyle w:val="NormalWeb"/>
+        <w:spacing w:before="0" w:beforeAutospacing="0" w:after="0" w:afterAutospacing="0" w:line="360" w:lineRule="auto"/>
+        <w:jc w:val="both"/>
+        <w:rPr>
+          <w:rFonts w:ascii="Arial" w:hAnsi="Arial" w:cs="Arial"/>
+          <w:highlight w:val="yellow"/>
+        </w:rPr>
+      </w:pPr>
+      <w:r>
+        <w:rPr>
+          <w:rFonts w:ascii="Arial" w:hAnsi="Arial" w:cs="Arial"/>
+          <w:highlight w:val="yellow"/>
+        </w:rPr>
+        <w:t>B. Singhal and A. Aggarwal, "ETL, ELT and Reverse ETL: A business case Study," 2022 Second International Conference on Advanced Technologies in Intelligent Control, Environment, Computing &amp; Communication Engineering (ICATIECE), Bangalore, India, 2022, pp. 1-4, doi: 10.1109/ICATIECE56365.2022.10046997.</w:t>
+      </w:r>
+    </w:p>
+    <w:p>
+      <w:pPr>
+        <w:pStyle w:val="NormalWeb"/>
+        <w:spacing w:before="0" w:beforeAutospacing="0" w:after="0" w:afterAutospacing="0" w:line="360" w:lineRule="auto"/>
+        <w:jc w:val="both"/>
+        <w:rPr>
+          <w:rFonts w:ascii="Arial" w:hAnsi="Arial" w:cs="Arial"/>
+        </w:rPr>
+      </w:pPr>
+      <w:hyperlink r:id="rId23" w:history="1">
+        <w:r>
+          <w:rPr>
+            <w:rStyle w:val="Hyperlink"/>
+            <w:rFonts w:ascii="Arial" w:hAnsi="Arial" w:cs="Arial"/>
+            <w:highlight w:val="yellow"/>
+          </w:rPr>
+          <w:t>https://ieeexplore.ieee.org/stamp/stamp.jsp?tp=&amp;arnumber=10046997&amp;isnumber=10046669</w:t>
+        </w:r>
+      </w:hyperlink>
     </w:p>
     <w:p>
       <w:pPr>
@@ -14827,10 +15392,10 @@
       </w:pPr>
     </w:p>
     <w:sectPr>
-      <w:headerReference w:type="default" r:id="rId22"/>
-      <w:footerReference w:type="default" r:id="rId23"/>
-      <w:headerReference w:type="first" r:id="rId24"/>
-      <w:footerReference w:type="first" r:id="rId25"/>
+      <w:headerReference w:type="default" r:id="rId24"/>
+      <w:footerReference w:type="default" r:id="rId25"/>
+      <w:headerReference w:type="first" r:id="rId26"/>
+      <w:footerReference w:type="first" r:id="rId27"/>
       <w:pgSz w:w="11906" w:h="16838"/>
       <w:pgMar w:top="1701" w:right="1134" w:bottom="1134" w:left="1701" w:header="705" w:footer="705" w:gutter="0"/>
       <w:pgNumType w:start="0"/>

</xml_diff>